<commit_message>
Edits to game docs
</commit_message>
<xml_diff>
--- a/GDDTemplate.docx
+++ b/GDDTemplate.docx
@@ -1,6 +1,6 @@
 
 <file path=word/document.xml><?xml version="1.0" encoding="utf-8"?>
-<w:document xmlns:wpc="http://schemas.microsoft.com/office/word/2010/wordprocessingCanvas" xmlns:cx="http://schemas.microsoft.com/office/drawing/2014/chartex" xmlns:cx1="http://schemas.microsoft.com/office/drawing/2015/9/8/chartex" xmlns:cx2="http://schemas.microsoft.com/office/drawing/2015/10/21/chartex" xmlns:cx3="http://schemas.microsoft.com/office/drawing/2016/5/9/chartex" xmlns:cx4="http://schemas.microsoft.com/office/drawing/2016/5/10/chartex" xmlns:cx5="http://schemas.microsoft.com/office/drawing/2016/5/11/chartex" xmlns:cx6="http://schemas.microsoft.com/office/drawing/2016/5/12/chartex" xmlns:cx7="http://schemas.microsoft.com/office/drawing/2016/5/13/chartex" xmlns:cx8="http://schemas.microsoft.com/office/drawing/2016/5/14/chartex" xmlns:mc="http://schemas.openxmlformats.org/markup-compatibility/2006" xmlns:aink="http://schemas.microsoft.com/office/drawing/2016/ink" xmlns:am3d="http://schemas.microsoft.com/office/drawing/2017/model3d" xmlns:o="urn:schemas-microsoft-com:office:office" xmlns:r="http://schemas.openxmlformats.org/officeDocument/2006/relationships" xmlns:m="http://schemas.openxmlformats.org/officeDocument/2006/math" xmlns:v="urn:schemas-microsoft-com:vml" xmlns:wp14="http://schemas.microsoft.com/office/word/2010/wordprocessingDrawing" xmlns:wp="http://schemas.openxmlformats.org/drawingml/2006/wordprocessingDrawing" xmlns:w10="urn:schemas-microsoft-com:office:word" xmlns:w="http://schemas.openxmlformats.org/wordprocessingml/2006/main" xmlns:w14="http://schemas.microsoft.com/office/word/2010/wordml" xmlns:w15="http://schemas.microsoft.com/office/word/2012/wordml" xmlns:w16cid="http://schemas.microsoft.com/office/word/2016/wordml/cid" xmlns:w16se="http://schemas.microsoft.com/office/word/2015/wordml/symex" xmlns:wpg="http://schemas.microsoft.com/office/word/2010/wordprocessingGroup" xmlns:wpi="http://schemas.microsoft.com/office/word/2010/wordprocessingInk" xmlns:wne="http://schemas.microsoft.com/office/word/2006/wordml" xmlns:wps="http://schemas.microsoft.com/office/word/2010/wordprocessingShape" mc:Ignorable="w14 w15 w16se w16cid wp14">
+<w:document xmlns:wpc="http://schemas.microsoft.com/office/word/2010/wordprocessingCanvas" xmlns:cx="http://schemas.microsoft.com/office/drawing/2014/chartex" xmlns:cx1="http://schemas.microsoft.com/office/drawing/2015/9/8/chartex" xmlns:cx2="http://schemas.microsoft.com/office/drawing/2015/10/21/chartex" xmlns:cx3="http://schemas.microsoft.com/office/drawing/2016/5/9/chartex" xmlns:cx4="http://schemas.microsoft.com/office/drawing/2016/5/10/chartex" xmlns:cx5="http://schemas.microsoft.com/office/drawing/2016/5/11/chartex" xmlns:cx6="http://schemas.microsoft.com/office/drawing/2016/5/12/chartex" xmlns:cx7="http://schemas.microsoft.com/office/drawing/2016/5/13/chartex" xmlns:cx8="http://schemas.microsoft.com/office/drawing/2016/5/14/chartex" xmlns:mc="http://schemas.openxmlformats.org/markup-compatibility/2006" xmlns:aink="http://schemas.microsoft.com/office/drawing/2016/ink" xmlns:am3d="http://schemas.microsoft.com/office/drawing/2017/model3d" xmlns:o="urn:schemas-microsoft-com:office:office" xmlns:oel="http://schemas.microsoft.com/office/2019/extlst" xmlns:r="http://schemas.openxmlformats.org/officeDocument/2006/relationships" xmlns:m="http://schemas.openxmlformats.org/officeDocument/2006/math" xmlns:v="urn:schemas-microsoft-com:vml" xmlns:wp14="http://schemas.microsoft.com/office/word/2010/wordprocessingDrawing" xmlns:wp="http://schemas.openxmlformats.org/drawingml/2006/wordprocessingDrawing" xmlns:w10="urn:schemas-microsoft-com:office:word" xmlns:w="http://schemas.openxmlformats.org/wordprocessingml/2006/main" xmlns:w14="http://schemas.microsoft.com/office/word/2010/wordml" xmlns:w15="http://schemas.microsoft.com/office/word/2012/wordml" xmlns:w16cex="http://schemas.microsoft.com/office/word/2018/wordml/cex" xmlns:w16cid="http://schemas.microsoft.com/office/word/2016/wordml/cid" xmlns:w16="http://schemas.microsoft.com/office/word/2018/wordml" xmlns:w16sdtdh="http://schemas.microsoft.com/office/word/2020/wordml/sdtdatahash" xmlns:w16se="http://schemas.microsoft.com/office/word/2015/wordml/symex" xmlns:wpg="http://schemas.microsoft.com/office/word/2010/wordprocessingGroup" xmlns:wpi="http://schemas.microsoft.com/office/word/2010/wordprocessingInk" xmlns:wne="http://schemas.microsoft.com/office/word/2006/wordml" xmlns:wps="http://schemas.microsoft.com/office/word/2010/wordprocessingShape" mc:Ignorable="w14 w15 w16se w16cid w16 w16cex w16sdtdh wp14">
   <w:body>
     <w:p>
       <w:r>
@@ -42,7 +42,7 @@
                         <a:effectLst/>
                         <a:extLst>
                           <a:ext uri="{C572A759-6A51-4108-AA02-DFA0A04FC94B}">
-                            <ma14:wrappingTextBoxFlag xmlns:ma14="http://schemas.microsoft.com/office/mac/drawingml/2011/main" xmlns:w="http://schemas.openxmlformats.org/wordprocessingml/2006/main" xmlns:w10="urn:schemas-microsoft-com:office:word" xmlns:v="urn:schemas-microsoft-com:vml" xmlns:o="urn:schemas-microsoft-com:office:office" xmlns:mv="urn:schemas-microsoft-com:mac:vml" xmlns:mo="http://schemas.microsoft.com/office/mac/office/2008/main" xmlns=""/>
+                            <ma14:wrappingTextBoxFlag xmlns="" xmlns:mo="http://schemas.microsoft.com/office/mac/office/2008/main" xmlns:mv="urn:schemas-microsoft-com:mac:vml" xmlns:o="urn:schemas-microsoft-com:office:office" xmlns:v="urn:schemas-microsoft-com:vml" xmlns:w10="urn:schemas-microsoft-com:office:word" xmlns:w="http://schemas.openxmlformats.org/wordprocessingml/2006/main" xmlns:ma14="http://schemas.microsoft.com/office/mac/drawingml/2011/main"/>
                           </a:ext>
                         </a:extLst>
                       </wps:spPr>
@@ -108,7 +108,7 @@
                 <v:stroke joinstyle="miter"/>
                 <v:path gradientshapeok="t" o:connecttype="rect"/>
               </v:shapetype>
-              <v:shape id="Text Box 1" o:spid="_x0000_s1026" type="#_x0000_t202" style="position:absolute;margin-left:0;margin-top:45pt;width:391.5pt;height:54pt;z-index:-251657216;visibility:visible;mso-wrap-style:square;mso-width-percent:0;mso-height-percent:0;mso-wrap-distance-left:9pt;mso-wrap-distance-top:0;mso-wrap-distance-right:9pt;mso-wrap-distance-bottom:0;mso-position-horizontal:center;mso-position-horizontal-relative:margin;mso-position-vertical:absolute;mso-position-vertical-relative:text;mso-width-percent:0;mso-height-percent:0;mso-width-relative:margin;mso-height-relative:margin;v-text-anchor:top" o:gfxdata="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" filled="f" stroked="f">
+              <v:shape id="Text Box 1" o:spid="_x0000_s1026" type="#_x0000_t202" style="position:absolute;margin-left:0;margin-top:45pt;width:391.5pt;height:54pt;z-index:-251657216;visibility:visible;mso-wrap-style:square;mso-width-percent:0;mso-height-percent:0;mso-wrap-distance-left:9pt;mso-wrap-distance-top:0;mso-wrap-distance-right:9pt;mso-wrap-distance-bottom:0;mso-position-horizontal:center;mso-position-horizontal-relative:margin;mso-position-vertical:absolute;mso-position-vertical-relative:text;mso-width-percent:0;mso-height-percent:0;mso-width-relative:margin;mso-height-relative:margin;v-text-anchor:top" o:gfxdata="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" filled="f" stroked="f">
                 <v:textbox>
                   <w:txbxContent>
                     <w:p>
@@ -178,7 +178,7 @@
                         <a:effectLst/>
                         <a:extLst>
                           <a:ext uri="{C572A759-6A51-4108-AA02-DFA0A04FC94B}">
-                            <ma14:wrappingTextBoxFlag xmlns:ma14="http://schemas.microsoft.com/office/mac/drawingml/2011/main" xmlns:w="http://schemas.openxmlformats.org/wordprocessingml/2006/main" xmlns:w10="urn:schemas-microsoft-com:office:word" xmlns:v="urn:schemas-microsoft-com:vml" xmlns:o="urn:schemas-microsoft-com:office:office" xmlns:mv="urn:schemas-microsoft-com:mac:vml" xmlns:mo="http://schemas.microsoft.com/office/mac/office/2008/main" xmlns=""/>
+                            <ma14:wrappingTextBoxFlag xmlns="" xmlns:mo="http://schemas.microsoft.com/office/mac/office/2008/main" xmlns:mv="urn:schemas-microsoft-com:mac:vml" xmlns:o="urn:schemas-microsoft-com:office:office" xmlns:v="urn:schemas-microsoft-com:vml" xmlns:w10="urn:schemas-microsoft-com:office:word" xmlns:w="http://schemas.openxmlformats.org/wordprocessingml/2006/main" xmlns:ma14="http://schemas.microsoft.com/office/mac/drawingml/2011/main"/>
                           </a:ext>
                         </a:extLst>
                       </wps:spPr>
@@ -234,7 +234,7 @@
           </mc:Choice>
           <mc:Fallback>
             <w:pict>
-              <v:shape w14:anchorId="54CA7D3C" id="Text Box 4" o:spid="_x0000_s1027" type="#_x0000_t202" style="position:absolute;margin-left:0;margin-top:6in;width:261pt;height:27pt;z-index:251662336;visibility:visible;mso-wrap-style:square;mso-wrap-distance-left:9pt;mso-wrap-distance-top:0;mso-wrap-distance-right:9pt;mso-wrap-distance-bottom:0;mso-position-horizontal:center;mso-position-horizontal-relative:margin;mso-position-vertical:absolute;mso-position-vertical-relative:text;v-text-anchor:top" o:gfxdata="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" filled="f" stroked="f">
+              <v:shape w14:anchorId="54CA7D3C" id="Text Box 4" o:spid="_x0000_s1027" type="#_x0000_t202" style="position:absolute;margin-left:0;margin-top:6in;width:261pt;height:27pt;z-index:251662336;visibility:visible;mso-wrap-style:square;mso-wrap-distance-left:9pt;mso-wrap-distance-top:0;mso-wrap-distance-right:9pt;mso-wrap-distance-bottom:0;mso-position-horizontal:center;mso-position-horizontal-relative:margin;mso-position-vertical:absolute;mso-position-vertical-relative:text;v-text-anchor:top" o:gfxdata="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" filled="f" stroked="f">
                 <v:textbox>
                   <w:txbxContent>
                     <w:p>
@@ -304,7 +304,7 @@
                         <a:effectLst/>
                         <a:extLst>
                           <a:ext uri="{C572A759-6A51-4108-AA02-DFA0A04FC94B}">
-                            <ma14:wrappingTextBoxFlag xmlns:ma14="http://schemas.microsoft.com/office/mac/drawingml/2011/main" xmlns:w="http://schemas.openxmlformats.org/wordprocessingml/2006/main" xmlns:w10="urn:schemas-microsoft-com:office:word" xmlns:v="urn:schemas-microsoft-com:vml" xmlns:o="urn:schemas-microsoft-com:office:office" xmlns:mv="urn:schemas-microsoft-com:mac:vml" xmlns:mo="http://schemas.microsoft.com/office/mac/office/2008/main" xmlns=""/>
+                            <ma14:wrappingTextBoxFlag xmlns="" xmlns:mo="http://schemas.microsoft.com/office/mac/office/2008/main" xmlns:mv="urn:schemas-microsoft-com:mac:vml" xmlns:o="urn:schemas-microsoft-com:office:office" xmlns:v="urn:schemas-microsoft-com:vml" xmlns:w10="urn:schemas-microsoft-com:office:word" xmlns:w="http://schemas.openxmlformats.org/wordprocessingml/2006/main" xmlns:ma14="http://schemas.microsoft.com/office/mac/drawingml/2011/main"/>
                           </a:ext>
                         </a:extLst>
                       </wps:spPr>
@@ -328,18 +328,18 @@
                             <w:pPr>
                               <w:jc w:val="center"/>
                               <w:rPr>
-                                <w:rFonts w:ascii="Open Sans Extrabold" w:hAnsi="Open Sans Extrabold"/>
+                                <w:rFonts w:ascii="Open Sans ExtraBold" w:hAnsi="Open Sans ExtraBold"/>
                                 <w:sz w:val="100"/>
                                 <w:szCs w:val="100"/>
                               </w:rPr>
                             </w:pPr>
                             <w:r>
                               <w:rPr>
-                                <w:rFonts w:ascii="Open Sans Extrabold" w:hAnsi="Open Sans Extrabold"/>
+                                <w:rFonts w:ascii="Open Sans ExtraBold" w:hAnsi="Open Sans ExtraBold"/>
                                 <w:sz w:val="100"/>
                                 <w:szCs w:val="100"/>
                               </w:rPr>
-                              <w:t>GAME TITLE</w:t>
+                              <w:t>Feather Face</w:t>
                             </w:r>
                           </w:p>
                         </w:txbxContent>
@@ -364,25 +364,25 @@
           </mc:Choice>
           <mc:Fallback>
             <w:pict>
-              <v:shape w14:anchorId="075FBB11" id="Text Box 3" o:spid="_x0000_s1028" type="#_x0000_t202" style="position:absolute;margin-left:0;margin-top:5in;width:459pt;height:1in;z-index:251661312;visibility:visible;mso-wrap-style:square;mso-width-percent:0;mso-height-percent:0;mso-wrap-distance-left:9pt;mso-wrap-distance-top:0;mso-wrap-distance-right:9pt;mso-wrap-distance-bottom:0;mso-position-horizontal:center;mso-position-horizontal-relative:margin;mso-position-vertical:absolute;mso-position-vertical-relative:text;mso-width-percent:0;mso-height-percent:0;mso-width-relative:margin;mso-height-relative:margin;v-text-anchor:top" o:gfxdata="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" filled="f" stroked="f">
+              <v:shape w14:anchorId="075FBB11" id="Text Box 3" o:spid="_x0000_s1028" type="#_x0000_t202" style="position:absolute;margin-left:0;margin-top:5in;width:459pt;height:1in;z-index:251661312;visibility:visible;mso-wrap-style:square;mso-width-percent:0;mso-height-percent:0;mso-wrap-distance-left:9pt;mso-wrap-distance-top:0;mso-wrap-distance-right:9pt;mso-wrap-distance-bottom:0;mso-position-horizontal:center;mso-position-horizontal-relative:margin;mso-position-vertical:absolute;mso-position-vertical-relative:text;mso-width-percent:0;mso-height-percent:0;mso-width-relative:margin;mso-height-relative:margin;v-text-anchor:top" o:gfxdata="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" filled="f" stroked="f">
                 <v:textbox>
                   <w:txbxContent>
                     <w:p>
                       <w:pPr>
                         <w:jc w:val="center"/>
                         <w:rPr>
-                          <w:rFonts w:ascii="Open Sans Extrabold" w:hAnsi="Open Sans Extrabold"/>
+                          <w:rFonts w:ascii="Open Sans ExtraBold" w:hAnsi="Open Sans ExtraBold"/>
                           <w:sz w:val="100"/>
                           <w:szCs w:val="100"/>
                         </w:rPr>
                       </w:pPr>
                       <w:r>
                         <w:rPr>
-                          <w:rFonts w:ascii="Open Sans Extrabold" w:hAnsi="Open Sans Extrabold"/>
+                          <w:rFonts w:ascii="Open Sans ExtraBold" w:hAnsi="Open Sans ExtraBold"/>
                           <w:sz w:val="100"/>
                           <w:szCs w:val="100"/>
                         </w:rPr>
-                        <w:t>GAME TITLE</w:t>
+                        <w:t>Feather Face</w:t>
                       </w:r>
                     </w:p>
                   </w:txbxContent>
@@ -543,7 +543,7 @@
                         <a:effectLst/>
                         <a:extLst>
                           <a:ext uri="{C572A759-6A51-4108-AA02-DFA0A04FC94B}">
-                            <ma14:wrappingTextBoxFlag xmlns:ma14="http://schemas.microsoft.com/office/mac/drawingml/2011/main" xmlns:w="http://schemas.openxmlformats.org/wordprocessingml/2006/main" xmlns:w10="urn:schemas-microsoft-com:office:word" xmlns:v="urn:schemas-microsoft-com:vml" xmlns:o="urn:schemas-microsoft-com:office:office" xmlns:mv="urn:schemas-microsoft-com:mac:vml" xmlns:mo="http://schemas.microsoft.com/office/mac/office/2008/main" xmlns=""/>
+                            <ma14:wrappingTextBoxFlag xmlns="" xmlns:mo="http://schemas.microsoft.com/office/mac/office/2008/main" xmlns:mv="urn:schemas-microsoft-com:mac:vml" xmlns:o="urn:schemas-microsoft-com:office:office" xmlns:v="urn:schemas-microsoft-com:vml" xmlns:w10="urn:schemas-microsoft-com:office:word" xmlns:w="http://schemas.openxmlformats.org/wordprocessingml/2006/main" xmlns:ma14="http://schemas.microsoft.com/office/mac/drawingml/2011/main"/>
                           </a:ext>
                         </a:extLst>
                       </wps:spPr>
@@ -587,7 +587,7 @@
           </mc:Choice>
           <mc:Fallback>
             <w:pict>
-              <v:shape w14:anchorId="7EF4F308" id="Text Box 5" o:spid="_x0000_s1029" type="#_x0000_t202" style="position:absolute;margin-left:-81pt;margin-top:5.9pt;width:621pt;height:81pt;z-index:251658239;visibility:visible;mso-wrap-style:square;mso-width-percent:0;mso-height-percent:0;mso-wrap-distance-left:9pt;mso-wrap-distance-top:0;mso-wrap-distance-right:9pt;mso-wrap-distance-bottom:0;mso-position-horizontal:absolute;mso-position-horizontal-relative:text;mso-position-vertical:absolute;mso-position-vertical-relative:text;mso-width-percent:0;mso-height-percent:0;mso-width-relative:margin;mso-height-relative:margin;v-text-anchor:top" o:gfxdata="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" fillcolor="#bfbfbf [2412]" stroked="f">
+              <v:shape w14:anchorId="7EF4F308" id="Text Box 5" o:spid="_x0000_s1029" type="#_x0000_t202" style="position:absolute;margin-left:-81pt;margin-top:5.9pt;width:621pt;height:81pt;z-index:251658239;visibility:visible;mso-wrap-style:square;mso-width-percent:0;mso-height-percent:0;mso-wrap-distance-left:9pt;mso-wrap-distance-top:0;mso-wrap-distance-right:9pt;mso-wrap-distance-bottom:0;mso-position-horizontal:absolute;mso-position-horizontal-relative:text;mso-position-vertical:absolute;mso-position-vertical-relative:text;mso-width-percent:0;mso-height-percent:0;mso-width-relative:margin;mso-height-relative:margin;v-text-anchor:top" o:gfxdata="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" fillcolor="#bfbfbf [2412]" stroked="f">
                 <v:textbox>
                   <w:txbxContent>
                     <w:p/>
@@ -638,7 +638,7 @@
                         <a:effectLst/>
                         <a:extLst>
                           <a:ext uri="{C572A759-6A51-4108-AA02-DFA0A04FC94B}">
-                            <ma14:wrappingTextBoxFlag xmlns:ma14="http://schemas.microsoft.com/office/mac/drawingml/2011/main" xmlns:w="http://schemas.openxmlformats.org/wordprocessingml/2006/main" xmlns:w10="urn:schemas-microsoft-com:office:word" xmlns:v="urn:schemas-microsoft-com:vml" xmlns:o="urn:schemas-microsoft-com:office:office" xmlns:mv="urn:schemas-microsoft-com:mac:vml" xmlns:mo="http://schemas.microsoft.com/office/mac/office/2008/main" xmlns=""/>
+                            <ma14:wrappingTextBoxFlag xmlns="" xmlns:mo="http://schemas.microsoft.com/office/mac/office/2008/main" xmlns:mv="urn:schemas-microsoft-com:mac:vml" xmlns:o="urn:schemas-microsoft-com:office:office" xmlns:v="urn:schemas-microsoft-com:vml" xmlns:w10="urn:schemas-microsoft-com:office:word" xmlns:w="http://schemas.openxmlformats.org/wordprocessingml/2006/main" xmlns:ma14="http://schemas.microsoft.com/office/mac/drawingml/2011/main"/>
                           </a:ext>
                         </a:extLst>
                       </wps:spPr>
@@ -689,18 +689,8 @@
                                 <w:sz w:val="22"/>
                                 <w:szCs w:val="22"/>
                               </w:rPr>
-                              <w:t>6/1/17</w:t>
+                              <w:t>10/25/22</w:t>
                             </w:r>
-                          </w:p>
-                          <w:p>
-                            <w:pPr>
-                              <w:jc w:val="right"/>
-                              <w:rPr>
-                                <w:rFonts w:asciiTheme="majorHAnsi" w:hAnsiTheme="majorHAnsi"/>
-                                <w:sz w:val="22"/>
-                                <w:szCs w:val="22"/>
-                              </w:rPr>
-                            </w:pPr>
                           </w:p>
                         </w:txbxContent>
                       </wps:txbx>
@@ -718,7 +708,7 @@
           </mc:Choice>
           <mc:Fallback>
             <w:pict>
-              <v:shape w14:anchorId="53DD3F7C" id="Text Box 8" o:spid="_x0000_s1030" type="#_x0000_t202" style="position:absolute;margin-left:387pt;margin-top:14.9pt;width:135pt;height:63pt;z-index:251665408;visibility:visible;mso-wrap-style:square;mso-wrap-distance-left:9pt;mso-wrap-distance-top:0;mso-wrap-distance-right:9pt;mso-wrap-distance-bottom:0;mso-position-horizontal:absolute;mso-position-horizontal-relative:text;mso-position-vertical:absolute;mso-position-vertical-relative:text;v-text-anchor:top" o:gfxdata="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" filled="f" stroked="f">
+              <v:shape w14:anchorId="53DD3F7C" id="Text Box 8" o:spid="_x0000_s1030" type="#_x0000_t202" style="position:absolute;margin-left:387pt;margin-top:14.9pt;width:135pt;height:63pt;z-index:251665408;visibility:visible;mso-wrap-style:square;mso-wrap-distance-left:9pt;mso-wrap-distance-top:0;mso-wrap-distance-right:9pt;mso-wrap-distance-bottom:0;mso-position-horizontal:absolute;mso-position-horizontal-relative:text;mso-position-vertical:absolute;mso-position-vertical-relative:text;v-text-anchor:top" o:gfxdata="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" filled="f" stroked="f">
                 <v:textbox>
                   <w:txbxContent>
                     <w:p>
@@ -752,18 +742,8 @@
                           <w:sz w:val="22"/>
                           <w:szCs w:val="22"/>
                         </w:rPr>
-                        <w:t>6/1/17</w:t>
+                        <w:t>10/25/22</w:t>
                       </w:r>
-                    </w:p>
-                    <w:p>
-                      <w:pPr>
-                        <w:jc w:val="right"/>
-                        <w:rPr>
-                          <w:rFonts w:asciiTheme="majorHAnsi" w:hAnsiTheme="majorHAnsi"/>
-                          <w:sz w:val="22"/>
-                          <w:szCs w:val="22"/>
-                        </w:rPr>
-                      </w:pPr>
                     </w:p>
                   </w:txbxContent>
                 </v:textbox>
@@ -811,7 +791,7 @@
                         <a:effectLst/>
                         <a:extLst>
                           <a:ext uri="{C572A759-6A51-4108-AA02-DFA0A04FC94B}">
-                            <ma14:wrappingTextBoxFlag xmlns:ma14="http://schemas.microsoft.com/office/mac/drawingml/2011/main" xmlns:w="http://schemas.openxmlformats.org/wordprocessingml/2006/main" xmlns:w10="urn:schemas-microsoft-com:office:word" xmlns:v="urn:schemas-microsoft-com:vml" xmlns:o="urn:schemas-microsoft-com:office:office" xmlns:mv="urn:schemas-microsoft-com:mac:vml" xmlns:mo="http://schemas.microsoft.com/office/mac/office/2008/main" xmlns=""/>
+                            <ma14:wrappingTextBoxFlag xmlns="" xmlns:mo="http://schemas.microsoft.com/office/mac/office/2008/main" xmlns:mv="urn:schemas-microsoft-com:mac:vml" xmlns:o="urn:schemas-microsoft-com:office:office" xmlns:v="urn:schemas-microsoft-com:vml" xmlns:w10="urn:schemas-microsoft-com:office:word" xmlns:w="http://schemas.openxmlformats.org/wordprocessingml/2006/main" xmlns:ma14="http://schemas.microsoft.com/office/mac/drawingml/2011/main"/>
                           </a:ext>
                         </a:extLst>
                       </wps:spPr>
@@ -860,7 +840,7 @@
                                 <w:sz w:val="22"/>
                                 <w:szCs w:val="22"/>
                               </w:rPr>
-                              <w:t>John Doe</w:t>
+                              <w:t>Jerod Merritt</w:t>
                             </w:r>
                           </w:p>
                           <w:p>
@@ -871,14 +851,6 @@
                                 <w:szCs w:val="22"/>
                               </w:rPr>
                             </w:pPr>
-                            <w:r>
-                              <w:rPr>
-                                <w:rFonts w:asciiTheme="majorHAnsi" w:hAnsiTheme="majorHAnsi"/>
-                                <w:sz w:val="22"/>
-                                <w:szCs w:val="22"/>
-                              </w:rPr>
-                              <w:t>Jane Doe</w:t>
-                            </w:r>
                           </w:p>
                         </w:txbxContent>
                       </wps:txbx>
@@ -896,7 +868,7 @@
           </mc:Choice>
           <mc:Fallback>
             <w:pict>
-              <v:shape w14:anchorId="0708F4F0" id="Text Box 7" o:spid="_x0000_s1031" type="#_x0000_t202" style="position:absolute;margin-left:-54pt;margin-top:14.9pt;width:135pt;height:63pt;z-index:251664384;visibility:visible;mso-wrap-style:square;mso-wrap-distance-left:9pt;mso-wrap-distance-top:0;mso-wrap-distance-right:9pt;mso-wrap-distance-bottom:0;mso-position-horizontal:absolute;mso-position-horizontal-relative:text;mso-position-vertical:absolute;mso-position-vertical-relative:text;v-text-anchor:top" o:gfxdata="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" filled="f" stroked="f">
+              <v:shape w14:anchorId="0708F4F0" id="Text Box 7" o:spid="_x0000_s1031" type="#_x0000_t202" style="position:absolute;margin-left:-54pt;margin-top:14.9pt;width:135pt;height:63pt;z-index:251664384;visibility:visible;mso-wrap-style:square;mso-wrap-distance-left:9pt;mso-wrap-distance-top:0;mso-wrap-distance-right:9pt;mso-wrap-distance-bottom:0;mso-position-horizontal:absolute;mso-position-horizontal-relative:text;mso-position-vertical:absolute;mso-position-vertical-relative:text;v-text-anchor:top" o:gfxdata="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" filled="f" stroked="f">
                 <v:textbox>
                   <w:txbxContent>
                     <w:p>
@@ -928,7 +900,7 @@
                           <w:sz w:val="22"/>
                           <w:szCs w:val="22"/>
                         </w:rPr>
-                        <w:t>John Doe</w:t>
+                        <w:t>Jerod Merritt</w:t>
                       </w:r>
                     </w:p>
                     <w:p>
@@ -939,14 +911,6 @@
                           <w:szCs w:val="22"/>
                         </w:rPr>
                       </w:pPr>
-                      <w:r>
-                        <w:rPr>
-                          <w:rFonts w:asciiTheme="majorHAnsi" w:hAnsiTheme="majorHAnsi"/>
-                          <w:sz w:val="22"/>
-                          <w:szCs w:val="22"/>
-                        </w:rPr>
-                        <w:t>Jane Doe</w:t>
-                      </w:r>
                     </w:p>
                   </w:txbxContent>
                 </v:textbox>
@@ -1000,7 +964,7 @@
                         <a:effectLst/>
                         <a:extLst>
                           <a:ext uri="{C572A759-6A51-4108-AA02-DFA0A04FC94B}">
-                            <ma14:wrappingTextBoxFlag xmlns:ma14="http://schemas.microsoft.com/office/mac/drawingml/2011/main" xmlns:w="http://schemas.openxmlformats.org/wordprocessingml/2006/main" xmlns:w10="urn:schemas-microsoft-com:office:word" xmlns:v="urn:schemas-microsoft-com:vml" xmlns:o="urn:schemas-microsoft-com:office:office" xmlns:mv="urn:schemas-microsoft-com:mac:vml" xmlns:mo="http://schemas.microsoft.com/office/mac/office/2008/main" xmlns=""/>
+                            <ma14:wrappingTextBoxFlag xmlns="" xmlns:mo="http://schemas.microsoft.com/office/mac/office/2008/main" xmlns:mv="urn:schemas-microsoft-com:mac:vml" xmlns:o="urn:schemas-microsoft-com:office:office" xmlns:v="urn:schemas-microsoft-com:vml" xmlns:w10="urn:schemas-microsoft-com:office:word" xmlns:w="http://schemas.openxmlformats.org/wordprocessingml/2006/main" xmlns:ma14="http://schemas.microsoft.com/office/mac/drawingml/2011/main"/>
                           </a:ext>
                         </a:extLst>
                       </wps:spPr>
@@ -1056,7 +1020,7 @@
           </mc:Choice>
           <mc:Fallback>
             <w:pict>
-              <v:shape w14:anchorId="336937CE" id="Text Box 13" o:spid="_x0000_s1032" type="#_x0000_t202" style="position:absolute;margin-left:0;margin-top:6.75pt;width:243pt;height:36pt;z-index:251667456;visibility:visible;mso-wrap-style:square;mso-wrap-distance-left:9pt;mso-wrap-distance-top:0;mso-wrap-distance-right:9pt;mso-wrap-distance-bottom:0;mso-position-horizontal:center;mso-position-horizontal-relative:margin;mso-position-vertical:absolute;mso-position-vertical-relative:text;v-text-anchor:top" o:gfxdata="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" filled="f" stroked="f">
+              <v:shape w14:anchorId="336937CE" id="Text Box 13" o:spid="_x0000_s1032" type="#_x0000_t202" style="position:absolute;margin-left:0;margin-top:6.75pt;width:243pt;height:36pt;z-index:251667456;visibility:visible;mso-wrap-style:square;mso-wrap-distance-left:9pt;mso-wrap-distance-top:0;mso-wrap-distance-right:9pt;mso-wrap-distance-bottom:0;mso-position-horizontal:center;mso-position-horizontal-relative:margin;mso-position-vertical:absolute;mso-position-vertical-relative:text;v-text-anchor:top" o:gfxdata="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" filled="f" stroked="f">
                 <v:textbox>
                   <w:txbxContent>
                     <w:p>
@@ -3873,7 +3837,6 @@
       </w:pPr>
       <w:bookmarkStart w:id="14" w:name="_Toc297479389"/>
       <w:r>
-        <w:lastRenderedPageBreak/>
         <w:t>Level Design</w:t>
       </w:r>
       <w:bookmarkEnd w:id="14"/>
@@ -3920,6 +3883,7 @@
         <w:rPr>
           <w:color w:val="FF0000"/>
         </w:rPr>
+        <w:lastRenderedPageBreak/>
         <w:t>(Each level should be explainable in 100 words or less)</w:t>
       </w:r>
     </w:p>
@@ -4258,8 +4222,6 @@
           <w:color w:val="FF0000"/>
         </w:rPr>
       </w:pPr>
-      <w:bookmarkStart w:id="17" w:name="_GoBack"/>
-      <w:bookmarkEnd w:id="17"/>
       <w:r>
         <w:rPr>
           <w:color w:val="FF0000"/>
@@ -4485,11 +4447,11 @@
       <w:pPr>
         <w:pStyle w:val="Heading1"/>
       </w:pPr>
-      <w:bookmarkStart w:id="18" w:name="_Toc297479392"/>
+      <w:bookmarkStart w:id="17" w:name="_Toc297479392"/>
       <w:r>
         <w:t>Schedule &amp; Tasks</w:t>
       </w:r>
-      <w:bookmarkEnd w:id="18"/>
+      <w:bookmarkEnd w:id="17"/>
     </w:p>
     <w:p>
       <w:pPr>
@@ -6482,7 +6444,7 @@
 </file>
 
 <file path=word/endnotes.xml><?xml version="1.0" encoding="utf-8"?>
-<w:endnotes xmlns:wpc="http://schemas.microsoft.com/office/word/2010/wordprocessingCanvas" xmlns:cx="http://schemas.microsoft.com/office/drawing/2014/chartex" xmlns:cx1="http://schemas.microsoft.com/office/drawing/2015/9/8/chartex" xmlns:cx2="http://schemas.microsoft.com/office/drawing/2015/10/21/chartex" xmlns:cx3="http://schemas.microsoft.com/office/drawing/2016/5/9/chartex" xmlns:cx4="http://schemas.microsoft.com/office/drawing/2016/5/10/chartex" xmlns:cx5="http://schemas.microsoft.com/office/drawing/2016/5/11/chartex" xmlns:cx6="http://schemas.microsoft.com/office/drawing/2016/5/12/chartex" xmlns:cx7="http://schemas.microsoft.com/office/drawing/2016/5/13/chartex" xmlns:cx8="http://schemas.microsoft.com/office/drawing/2016/5/14/chartex" xmlns:mc="http://schemas.openxmlformats.org/markup-compatibility/2006" xmlns:aink="http://schemas.microsoft.com/office/drawing/2016/ink" xmlns:am3d="http://schemas.microsoft.com/office/drawing/2017/model3d" xmlns:o="urn:schemas-microsoft-com:office:office" xmlns:r="http://schemas.openxmlformats.org/officeDocument/2006/relationships" xmlns:m="http://schemas.openxmlformats.org/officeDocument/2006/math" xmlns:v="urn:schemas-microsoft-com:vml" xmlns:wp14="http://schemas.microsoft.com/office/word/2010/wordprocessingDrawing" xmlns:wp="http://schemas.openxmlformats.org/drawingml/2006/wordprocessingDrawing" xmlns:w10="urn:schemas-microsoft-com:office:word" xmlns:w="http://schemas.openxmlformats.org/wordprocessingml/2006/main" xmlns:w14="http://schemas.microsoft.com/office/word/2010/wordml" xmlns:w15="http://schemas.microsoft.com/office/word/2012/wordml" xmlns:w16cid="http://schemas.microsoft.com/office/word/2016/wordml/cid" xmlns:w16se="http://schemas.microsoft.com/office/word/2015/wordml/symex" xmlns:wpg="http://schemas.microsoft.com/office/word/2010/wordprocessingGroup" xmlns:wpi="http://schemas.microsoft.com/office/word/2010/wordprocessingInk" xmlns:wne="http://schemas.microsoft.com/office/word/2006/wordml" xmlns:wps="http://schemas.microsoft.com/office/word/2010/wordprocessingShape" mc:Ignorable="w14 w15 w16se w16cid wp14">
+<w:endnotes xmlns:wpc="http://schemas.microsoft.com/office/word/2010/wordprocessingCanvas" xmlns:cx="http://schemas.microsoft.com/office/drawing/2014/chartex" xmlns:cx1="http://schemas.microsoft.com/office/drawing/2015/9/8/chartex" xmlns:cx2="http://schemas.microsoft.com/office/drawing/2015/10/21/chartex" xmlns:cx3="http://schemas.microsoft.com/office/drawing/2016/5/9/chartex" xmlns:cx4="http://schemas.microsoft.com/office/drawing/2016/5/10/chartex" xmlns:cx5="http://schemas.microsoft.com/office/drawing/2016/5/11/chartex" xmlns:cx6="http://schemas.microsoft.com/office/drawing/2016/5/12/chartex" xmlns:cx7="http://schemas.microsoft.com/office/drawing/2016/5/13/chartex" xmlns:cx8="http://schemas.microsoft.com/office/drawing/2016/5/14/chartex" xmlns:mc="http://schemas.openxmlformats.org/markup-compatibility/2006" xmlns:aink="http://schemas.microsoft.com/office/drawing/2016/ink" xmlns:am3d="http://schemas.microsoft.com/office/drawing/2017/model3d" xmlns:o="urn:schemas-microsoft-com:office:office" xmlns:oel="http://schemas.microsoft.com/office/2019/extlst" xmlns:r="http://schemas.openxmlformats.org/officeDocument/2006/relationships" xmlns:m="http://schemas.openxmlformats.org/officeDocument/2006/math" xmlns:v="urn:schemas-microsoft-com:vml" xmlns:wp14="http://schemas.microsoft.com/office/word/2010/wordprocessingDrawing" xmlns:wp="http://schemas.openxmlformats.org/drawingml/2006/wordprocessingDrawing" xmlns:w10="urn:schemas-microsoft-com:office:word" xmlns:w="http://schemas.openxmlformats.org/wordprocessingml/2006/main" xmlns:w14="http://schemas.microsoft.com/office/word/2010/wordml" xmlns:w15="http://schemas.microsoft.com/office/word/2012/wordml" xmlns:w16cex="http://schemas.microsoft.com/office/word/2018/wordml/cex" xmlns:w16cid="http://schemas.microsoft.com/office/word/2016/wordml/cid" xmlns:w16="http://schemas.microsoft.com/office/word/2018/wordml" xmlns:w16sdtdh="http://schemas.microsoft.com/office/word/2020/wordml/sdtdatahash" xmlns:w16se="http://schemas.microsoft.com/office/word/2015/wordml/symex" xmlns:wpg="http://schemas.microsoft.com/office/word/2010/wordprocessingGroup" xmlns:wpi="http://schemas.microsoft.com/office/word/2010/wordprocessingInk" xmlns:wne="http://schemas.microsoft.com/office/word/2006/wordml" xmlns:wps="http://schemas.microsoft.com/office/word/2010/wordprocessingShape" mc:Ignorable="w14 w15 w16se w16cid w16 w16cex w16sdtdh wp14">
   <w:endnote w:type="separator" w:id="-1">
     <w:p>
       <w:r>
@@ -6501,7 +6463,7 @@
 </file>
 
 <file path=word/footer1.xml><?xml version="1.0" encoding="utf-8"?>
-<w:ftr xmlns:wpc="http://schemas.microsoft.com/office/word/2010/wordprocessingCanvas" xmlns:cx="http://schemas.microsoft.com/office/drawing/2014/chartex" xmlns:cx1="http://schemas.microsoft.com/office/drawing/2015/9/8/chartex" xmlns:cx2="http://schemas.microsoft.com/office/drawing/2015/10/21/chartex" xmlns:cx3="http://schemas.microsoft.com/office/drawing/2016/5/9/chartex" xmlns:cx4="http://schemas.microsoft.com/office/drawing/2016/5/10/chartex" xmlns:cx5="http://schemas.microsoft.com/office/drawing/2016/5/11/chartex" xmlns:cx6="http://schemas.microsoft.com/office/drawing/2016/5/12/chartex" xmlns:cx7="http://schemas.microsoft.com/office/drawing/2016/5/13/chartex" xmlns:cx8="http://schemas.microsoft.com/office/drawing/2016/5/14/chartex" xmlns:mc="http://schemas.openxmlformats.org/markup-compatibility/2006" xmlns:aink="http://schemas.microsoft.com/office/drawing/2016/ink" xmlns:am3d="http://schemas.microsoft.com/office/drawing/2017/model3d" xmlns:o="urn:schemas-microsoft-com:office:office" xmlns:r="http://schemas.openxmlformats.org/officeDocument/2006/relationships" xmlns:m="http://schemas.openxmlformats.org/officeDocument/2006/math" xmlns:v="urn:schemas-microsoft-com:vml" xmlns:wp14="http://schemas.microsoft.com/office/word/2010/wordprocessingDrawing" xmlns:wp="http://schemas.openxmlformats.org/drawingml/2006/wordprocessingDrawing" xmlns:w10="urn:schemas-microsoft-com:office:word" xmlns:w="http://schemas.openxmlformats.org/wordprocessingml/2006/main" xmlns:w14="http://schemas.microsoft.com/office/word/2010/wordml" xmlns:w15="http://schemas.microsoft.com/office/word/2012/wordml" xmlns:w16cid="http://schemas.microsoft.com/office/word/2016/wordml/cid" xmlns:w16se="http://schemas.microsoft.com/office/word/2015/wordml/symex" xmlns:wpg="http://schemas.microsoft.com/office/word/2010/wordprocessingGroup" xmlns:wpi="http://schemas.microsoft.com/office/word/2010/wordprocessingInk" xmlns:wne="http://schemas.microsoft.com/office/word/2006/wordml" xmlns:wps="http://schemas.microsoft.com/office/word/2010/wordprocessingShape" mc:Ignorable="w14 w15 w16se w16cid wp14">
+<w:ftr xmlns:wpc="http://schemas.microsoft.com/office/word/2010/wordprocessingCanvas" xmlns:cx="http://schemas.microsoft.com/office/drawing/2014/chartex" xmlns:cx1="http://schemas.microsoft.com/office/drawing/2015/9/8/chartex" xmlns:cx2="http://schemas.microsoft.com/office/drawing/2015/10/21/chartex" xmlns:cx3="http://schemas.microsoft.com/office/drawing/2016/5/9/chartex" xmlns:cx4="http://schemas.microsoft.com/office/drawing/2016/5/10/chartex" xmlns:cx5="http://schemas.microsoft.com/office/drawing/2016/5/11/chartex" xmlns:cx6="http://schemas.microsoft.com/office/drawing/2016/5/12/chartex" xmlns:cx7="http://schemas.microsoft.com/office/drawing/2016/5/13/chartex" xmlns:cx8="http://schemas.microsoft.com/office/drawing/2016/5/14/chartex" xmlns:mc="http://schemas.openxmlformats.org/markup-compatibility/2006" xmlns:aink="http://schemas.microsoft.com/office/drawing/2016/ink" xmlns:am3d="http://schemas.microsoft.com/office/drawing/2017/model3d" xmlns:o="urn:schemas-microsoft-com:office:office" xmlns:oel="http://schemas.microsoft.com/office/2019/extlst" xmlns:r="http://schemas.openxmlformats.org/officeDocument/2006/relationships" xmlns:m="http://schemas.openxmlformats.org/officeDocument/2006/math" xmlns:v="urn:schemas-microsoft-com:vml" xmlns:wp14="http://schemas.microsoft.com/office/word/2010/wordprocessingDrawing" xmlns:wp="http://schemas.openxmlformats.org/drawingml/2006/wordprocessingDrawing" xmlns:w10="urn:schemas-microsoft-com:office:word" xmlns:w="http://schemas.openxmlformats.org/wordprocessingml/2006/main" xmlns:w14="http://schemas.microsoft.com/office/word/2010/wordml" xmlns:w15="http://schemas.microsoft.com/office/word/2012/wordml" xmlns:w16cex="http://schemas.microsoft.com/office/word/2018/wordml/cex" xmlns:w16cid="http://schemas.microsoft.com/office/word/2016/wordml/cid" xmlns:w16="http://schemas.microsoft.com/office/word/2018/wordml" xmlns:w16sdtdh="http://schemas.microsoft.com/office/word/2020/wordml/sdtdatahash" xmlns:w16se="http://schemas.microsoft.com/office/word/2015/wordml/symex" xmlns:wpg="http://schemas.microsoft.com/office/word/2010/wordprocessingGroup" xmlns:wpi="http://schemas.microsoft.com/office/word/2010/wordprocessingInk" xmlns:wne="http://schemas.microsoft.com/office/word/2006/wordml" xmlns:wps="http://schemas.microsoft.com/office/word/2010/wordprocessingShape" mc:Ignorable="w14 w15 w16se w16cid w16 w16cex w16sdtdh wp14">
   <w:p>
     <w:pPr>
       <w:pStyle w:val="Footer"/>
@@ -6539,7 +6501,7 @@
 </file>
 
 <file path=word/footer2.xml><?xml version="1.0" encoding="utf-8"?>
-<w:ftr xmlns:wpc="http://schemas.microsoft.com/office/word/2010/wordprocessingCanvas" xmlns:cx="http://schemas.microsoft.com/office/drawing/2014/chartex" xmlns:cx1="http://schemas.microsoft.com/office/drawing/2015/9/8/chartex" xmlns:cx2="http://schemas.microsoft.com/office/drawing/2015/10/21/chartex" xmlns:cx3="http://schemas.microsoft.com/office/drawing/2016/5/9/chartex" xmlns:cx4="http://schemas.microsoft.com/office/drawing/2016/5/10/chartex" xmlns:cx5="http://schemas.microsoft.com/office/drawing/2016/5/11/chartex" xmlns:cx6="http://schemas.microsoft.com/office/drawing/2016/5/12/chartex" xmlns:cx7="http://schemas.microsoft.com/office/drawing/2016/5/13/chartex" xmlns:cx8="http://schemas.microsoft.com/office/drawing/2016/5/14/chartex" xmlns:mc="http://schemas.openxmlformats.org/markup-compatibility/2006" xmlns:aink="http://schemas.microsoft.com/office/drawing/2016/ink" xmlns:am3d="http://schemas.microsoft.com/office/drawing/2017/model3d" xmlns:o="urn:schemas-microsoft-com:office:office" xmlns:r="http://schemas.openxmlformats.org/officeDocument/2006/relationships" xmlns:m="http://schemas.openxmlformats.org/officeDocument/2006/math" xmlns:v="urn:schemas-microsoft-com:vml" xmlns:wp14="http://schemas.microsoft.com/office/word/2010/wordprocessingDrawing" xmlns:wp="http://schemas.openxmlformats.org/drawingml/2006/wordprocessingDrawing" xmlns:w10="urn:schemas-microsoft-com:office:word" xmlns:w="http://schemas.openxmlformats.org/wordprocessingml/2006/main" xmlns:w14="http://schemas.microsoft.com/office/word/2010/wordml" xmlns:w15="http://schemas.microsoft.com/office/word/2012/wordml" xmlns:w16cid="http://schemas.microsoft.com/office/word/2016/wordml/cid" xmlns:w16se="http://schemas.microsoft.com/office/word/2015/wordml/symex" xmlns:wpg="http://schemas.microsoft.com/office/word/2010/wordprocessingGroup" xmlns:wpi="http://schemas.microsoft.com/office/word/2010/wordprocessingInk" xmlns:wne="http://schemas.microsoft.com/office/word/2006/wordml" xmlns:wps="http://schemas.microsoft.com/office/word/2010/wordprocessingShape" mc:Ignorable="w14 w15 w16se w16cid wp14">
+<w:ftr xmlns:wpc="http://schemas.microsoft.com/office/word/2010/wordprocessingCanvas" xmlns:cx="http://schemas.microsoft.com/office/drawing/2014/chartex" xmlns:cx1="http://schemas.microsoft.com/office/drawing/2015/9/8/chartex" xmlns:cx2="http://schemas.microsoft.com/office/drawing/2015/10/21/chartex" xmlns:cx3="http://schemas.microsoft.com/office/drawing/2016/5/9/chartex" xmlns:cx4="http://schemas.microsoft.com/office/drawing/2016/5/10/chartex" xmlns:cx5="http://schemas.microsoft.com/office/drawing/2016/5/11/chartex" xmlns:cx6="http://schemas.microsoft.com/office/drawing/2016/5/12/chartex" xmlns:cx7="http://schemas.microsoft.com/office/drawing/2016/5/13/chartex" xmlns:cx8="http://schemas.microsoft.com/office/drawing/2016/5/14/chartex" xmlns:mc="http://schemas.openxmlformats.org/markup-compatibility/2006" xmlns:aink="http://schemas.microsoft.com/office/drawing/2016/ink" xmlns:am3d="http://schemas.microsoft.com/office/drawing/2017/model3d" xmlns:o="urn:schemas-microsoft-com:office:office" xmlns:oel="http://schemas.microsoft.com/office/2019/extlst" xmlns:r="http://schemas.openxmlformats.org/officeDocument/2006/relationships" xmlns:m="http://schemas.openxmlformats.org/officeDocument/2006/math" xmlns:v="urn:schemas-microsoft-com:vml" xmlns:wp14="http://schemas.microsoft.com/office/word/2010/wordprocessingDrawing" xmlns:wp="http://schemas.openxmlformats.org/drawingml/2006/wordprocessingDrawing" xmlns:w10="urn:schemas-microsoft-com:office:word" xmlns:w="http://schemas.openxmlformats.org/wordprocessingml/2006/main" xmlns:w14="http://schemas.microsoft.com/office/word/2010/wordml" xmlns:w15="http://schemas.microsoft.com/office/word/2012/wordml" xmlns:w16cex="http://schemas.microsoft.com/office/word/2018/wordml/cex" xmlns:w16cid="http://schemas.microsoft.com/office/word/2016/wordml/cid" xmlns:w16="http://schemas.microsoft.com/office/word/2018/wordml" xmlns:w16sdtdh="http://schemas.microsoft.com/office/word/2020/wordml/sdtdatahash" xmlns:w16se="http://schemas.microsoft.com/office/word/2015/wordml/symex" xmlns:wpg="http://schemas.microsoft.com/office/word/2010/wordprocessingGroup" xmlns:wpi="http://schemas.microsoft.com/office/word/2010/wordprocessingInk" xmlns:wne="http://schemas.microsoft.com/office/word/2006/wordml" xmlns:wps="http://schemas.microsoft.com/office/word/2010/wordprocessingShape" mc:Ignorable="w14 w15 w16se w16cid w16 w16cex w16sdtdh wp14">
   <w:p>
     <w:pPr>
       <w:pStyle w:val="Footer"/>
@@ -6625,7 +6587,7 @@
                       <a:effectLst/>
                       <a:extLst>
                         <a:ext uri="{C572A759-6A51-4108-AA02-DFA0A04FC94B}">
-                          <ma14:wrappingTextBoxFlag xmlns:ma14="http://schemas.microsoft.com/office/mac/drawingml/2011/main" xmlns:w="http://schemas.openxmlformats.org/wordprocessingml/2006/main" xmlns:w10="urn:schemas-microsoft-com:office:word" xmlns:v="urn:schemas-microsoft-com:vml" xmlns:o="urn:schemas-microsoft-com:office:office" xmlns:mv="urn:schemas-microsoft-com:mac:vml" xmlns:mo="http://schemas.microsoft.com/office/mac/office/2008/main" xmlns=""/>
+                          <ma14:wrappingTextBoxFlag xmlns="" xmlns:mo="http://schemas.microsoft.com/office/mac/office/2008/main" xmlns:mv="urn:schemas-microsoft-com:mac:vml" xmlns:o="urn:schemas-microsoft-com:office:office" xmlns:v="urn:schemas-microsoft-com:vml" xmlns:w10="urn:schemas-microsoft-com:office:word" xmlns:w="http://schemas.openxmlformats.org/wordprocessingml/2006/main" xmlns:ma14="http://schemas.microsoft.com/office/mac/drawingml/2011/main"/>
                         </a:ext>
                       </a:extLst>
                     </wps:spPr>
@@ -6773,7 +6735,7 @@
               <v:stroke joinstyle="miter"/>
               <v:path gradientshapeok="t" o:connecttype="rect"/>
             </v:shapetype>
-            <v:shape id="Text Box 18" o:spid="_x0000_s1036" type="#_x0000_t202" style="position:absolute;left:0;text-align:left;margin-left:6in;margin-top:14.05pt;width:90pt;height:27pt;z-index:251663360;visibility:visible;mso-wrap-style:square;mso-wrap-distance-left:9pt;mso-wrap-distance-top:0;mso-wrap-distance-right:9pt;mso-wrap-distance-bottom:0;mso-position-horizontal:absolute;mso-position-horizontal-relative:text;mso-position-vertical:absolute;mso-position-vertical-relative:text;v-text-anchor:top" o:gfxdata="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" filled="f" stroked="f">
+            <v:shape id="Text Box 18" o:spid="_x0000_s1036" type="#_x0000_t202" style="position:absolute;left:0;text-align:left;margin-left:6in;margin-top:14.05pt;width:90pt;height:27pt;z-index:251663360;visibility:visible;mso-wrap-style:square;mso-wrap-distance-left:9pt;mso-wrap-distance-top:0;mso-wrap-distance-right:9pt;mso-wrap-distance-bottom:0;mso-position-horizontal:absolute;mso-position-horizontal-relative:text;mso-position-vertical:absolute;mso-position-vertical-relative:text;v-text-anchor:top" o:gfxdata="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" filled="f" stroked="f">
               <v:textbox>
                 <w:txbxContent>
                   <w:p>
@@ -7089,7 +7051,7 @@
                       <a:effectLst/>
                       <a:extLst>
                         <a:ext uri="{C572A759-6A51-4108-AA02-DFA0A04FC94B}">
-                          <ma14:wrappingTextBoxFlag xmlns:ma14="http://schemas.microsoft.com/office/mac/drawingml/2011/main" xmlns:w="http://schemas.openxmlformats.org/wordprocessingml/2006/main" xmlns:w10="urn:schemas-microsoft-com:office:word" xmlns:v="urn:schemas-microsoft-com:vml" xmlns:o="urn:schemas-microsoft-com:office:office" xmlns:mv="urn:schemas-microsoft-com:mac:vml" xmlns:mo="http://schemas.microsoft.com/office/mac/office/2008/main" xmlns=""/>
+                          <ma14:wrappingTextBoxFlag xmlns="" xmlns:mo="http://schemas.microsoft.com/office/mac/office/2008/main" xmlns:mv="urn:schemas-microsoft-com:mac:vml" xmlns:o="urn:schemas-microsoft-com:office:office" xmlns:v="urn:schemas-microsoft-com:vml" xmlns:w10="urn:schemas-microsoft-com:office:word" xmlns:w="http://schemas.openxmlformats.org/wordprocessingml/2006/main" xmlns:ma14="http://schemas.microsoft.com/office/mac/drawingml/2011/main"/>
                         </a:ext>
                       </a:extLst>
                     </wps:spPr>
@@ -7132,7 +7094,7 @@
         </mc:Choice>
         <mc:Fallback>
           <w:pict>
-            <v:shape w14:anchorId="31AFE042" id="Text Box 16" o:spid="_x0000_s1037" type="#_x0000_t202" style="position:absolute;left:0;text-align:left;margin-left:-81pt;margin-top:-3.95pt;width:630pt;height:54pt;z-index:251658239;visibility:visible;mso-wrap-style:square;mso-width-percent:0;mso-height-percent:0;mso-wrap-distance-left:9pt;mso-wrap-distance-top:0;mso-wrap-distance-right:9pt;mso-wrap-distance-bottom:0;mso-position-horizontal:absolute;mso-position-horizontal-relative:text;mso-position-vertical:absolute;mso-position-vertical-relative:text;mso-width-percent:0;mso-height-percent:0;mso-width-relative:margin;mso-height-relative:margin;v-text-anchor:top" o:gfxdata="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" fillcolor="#bfbfbf [2412]" stroked="f">
+            <v:shape w14:anchorId="31AFE042" id="Text Box 16" o:spid="_x0000_s1037" type="#_x0000_t202" style="position:absolute;left:0;text-align:left;margin-left:-81pt;margin-top:-3.95pt;width:630pt;height:54pt;z-index:251658239;visibility:visible;mso-wrap-style:square;mso-width-percent:0;mso-height-percent:0;mso-wrap-distance-left:9pt;mso-wrap-distance-top:0;mso-wrap-distance-right:9pt;mso-wrap-distance-bottom:0;mso-position-horizontal:absolute;mso-position-horizontal-relative:text;mso-position-vertical:absolute;mso-position-vertical-relative:text;mso-width-percent:0;mso-height-percent:0;mso-width-relative:margin;mso-height-relative:margin;v-text-anchor:top" o:gfxdata="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" fillcolor="#bfbfbf [2412]" stroked="f">
               <v:textbox>
                 <w:txbxContent>
                   <w:p/>
@@ -7148,7 +7110,7 @@
 </file>
 
 <file path=word/footnotes.xml><?xml version="1.0" encoding="utf-8"?>
-<w:footnotes xmlns:wpc="http://schemas.microsoft.com/office/word/2010/wordprocessingCanvas" xmlns:cx="http://schemas.microsoft.com/office/drawing/2014/chartex" xmlns:cx1="http://schemas.microsoft.com/office/drawing/2015/9/8/chartex" xmlns:cx2="http://schemas.microsoft.com/office/drawing/2015/10/21/chartex" xmlns:cx3="http://schemas.microsoft.com/office/drawing/2016/5/9/chartex" xmlns:cx4="http://schemas.microsoft.com/office/drawing/2016/5/10/chartex" xmlns:cx5="http://schemas.microsoft.com/office/drawing/2016/5/11/chartex" xmlns:cx6="http://schemas.microsoft.com/office/drawing/2016/5/12/chartex" xmlns:cx7="http://schemas.microsoft.com/office/drawing/2016/5/13/chartex" xmlns:cx8="http://schemas.microsoft.com/office/drawing/2016/5/14/chartex" xmlns:mc="http://schemas.openxmlformats.org/markup-compatibility/2006" xmlns:aink="http://schemas.microsoft.com/office/drawing/2016/ink" xmlns:am3d="http://schemas.microsoft.com/office/drawing/2017/model3d" xmlns:o="urn:schemas-microsoft-com:office:office" xmlns:r="http://schemas.openxmlformats.org/officeDocument/2006/relationships" xmlns:m="http://schemas.openxmlformats.org/officeDocument/2006/math" xmlns:v="urn:schemas-microsoft-com:vml" xmlns:wp14="http://schemas.microsoft.com/office/word/2010/wordprocessingDrawing" xmlns:wp="http://schemas.openxmlformats.org/drawingml/2006/wordprocessingDrawing" xmlns:w10="urn:schemas-microsoft-com:office:word" xmlns:w="http://schemas.openxmlformats.org/wordprocessingml/2006/main" xmlns:w14="http://schemas.microsoft.com/office/word/2010/wordml" xmlns:w15="http://schemas.microsoft.com/office/word/2012/wordml" xmlns:w16cid="http://schemas.microsoft.com/office/word/2016/wordml/cid" xmlns:w16se="http://schemas.microsoft.com/office/word/2015/wordml/symex" xmlns:wpg="http://schemas.microsoft.com/office/word/2010/wordprocessingGroup" xmlns:wpi="http://schemas.microsoft.com/office/word/2010/wordprocessingInk" xmlns:wne="http://schemas.microsoft.com/office/word/2006/wordml" xmlns:wps="http://schemas.microsoft.com/office/word/2010/wordprocessingShape" mc:Ignorable="w14 w15 w16se w16cid wp14">
+<w:footnotes xmlns:wpc="http://schemas.microsoft.com/office/word/2010/wordprocessingCanvas" xmlns:cx="http://schemas.microsoft.com/office/drawing/2014/chartex" xmlns:cx1="http://schemas.microsoft.com/office/drawing/2015/9/8/chartex" xmlns:cx2="http://schemas.microsoft.com/office/drawing/2015/10/21/chartex" xmlns:cx3="http://schemas.microsoft.com/office/drawing/2016/5/9/chartex" xmlns:cx4="http://schemas.microsoft.com/office/drawing/2016/5/10/chartex" xmlns:cx5="http://schemas.microsoft.com/office/drawing/2016/5/11/chartex" xmlns:cx6="http://schemas.microsoft.com/office/drawing/2016/5/12/chartex" xmlns:cx7="http://schemas.microsoft.com/office/drawing/2016/5/13/chartex" xmlns:cx8="http://schemas.microsoft.com/office/drawing/2016/5/14/chartex" xmlns:mc="http://schemas.openxmlformats.org/markup-compatibility/2006" xmlns:aink="http://schemas.microsoft.com/office/drawing/2016/ink" xmlns:am3d="http://schemas.microsoft.com/office/drawing/2017/model3d" xmlns:o="urn:schemas-microsoft-com:office:office" xmlns:oel="http://schemas.microsoft.com/office/2019/extlst" xmlns:r="http://schemas.openxmlformats.org/officeDocument/2006/relationships" xmlns:m="http://schemas.openxmlformats.org/officeDocument/2006/math" xmlns:v="urn:schemas-microsoft-com:vml" xmlns:wp14="http://schemas.microsoft.com/office/word/2010/wordprocessingDrawing" xmlns:wp="http://schemas.openxmlformats.org/drawingml/2006/wordprocessingDrawing" xmlns:w10="urn:schemas-microsoft-com:office:word" xmlns:w="http://schemas.openxmlformats.org/wordprocessingml/2006/main" xmlns:w14="http://schemas.microsoft.com/office/word/2010/wordml" xmlns:w15="http://schemas.microsoft.com/office/word/2012/wordml" xmlns:w16cex="http://schemas.microsoft.com/office/word/2018/wordml/cex" xmlns:w16cid="http://schemas.microsoft.com/office/word/2016/wordml/cid" xmlns:w16="http://schemas.microsoft.com/office/word/2018/wordml" xmlns:w16sdtdh="http://schemas.microsoft.com/office/word/2020/wordml/sdtdatahash" xmlns:w16se="http://schemas.microsoft.com/office/word/2015/wordml/symex" xmlns:wpg="http://schemas.microsoft.com/office/word/2010/wordprocessingGroup" xmlns:wpi="http://schemas.microsoft.com/office/word/2010/wordprocessingInk" xmlns:wne="http://schemas.microsoft.com/office/word/2006/wordml" xmlns:wps="http://schemas.microsoft.com/office/word/2010/wordprocessingShape" mc:Ignorable="w14 w15 w16se w16cid w16 w16cex w16sdtdh wp14">
   <w:footnote w:type="separator" w:id="-1">
     <w:p>
       <w:r>
@@ -7167,7 +7129,7 @@
 </file>
 
 <file path=word/header1.xml><?xml version="1.0" encoding="utf-8"?>
-<w:hdr xmlns:wpc="http://schemas.microsoft.com/office/word/2010/wordprocessingCanvas" xmlns:cx="http://schemas.microsoft.com/office/drawing/2014/chartex" xmlns:cx1="http://schemas.microsoft.com/office/drawing/2015/9/8/chartex" xmlns:cx2="http://schemas.microsoft.com/office/drawing/2015/10/21/chartex" xmlns:cx3="http://schemas.microsoft.com/office/drawing/2016/5/9/chartex" xmlns:cx4="http://schemas.microsoft.com/office/drawing/2016/5/10/chartex" xmlns:cx5="http://schemas.microsoft.com/office/drawing/2016/5/11/chartex" xmlns:cx6="http://schemas.microsoft.com/office/drawing/2016/5/12/chartex" xmlns:cx7="http://schemas.microsoft.com/office/drawing/2016/5/13/chartex" xmlns:cx8="http://schemas.microsoft.com/office/drawing/2016/5/14/chartex" xmlns:mc="http://schemas.openxmlformats.org/markup-compatibility/2006" xmlns:aink="http://schemas.microsoft.com/office/drawing/2016/ink" xmlns:am3d="http://schemas.microsoft.com/office/drawing/2017/model3d" xmlns:o="urn:schemas-microsoft-com:office:office" xmlns:r="http://schemas.openxmlformats.org/officeDocument/2006/relationships" xmlns:m="http://schemas.openxmlformats.org/officeDocument/2006/math" xmlns:v="urn:schemas-microsoft-com:vml" xmlns:wp14="http://schemas.microsoft.com/office/word/2010/wordprocessingDrawing" xmlns:wp="http://schemas.openxmlformats.org/drawingml/2006/wordprocessingDrawing" xmlns:w10="urn:schemas-microsoft-com:office:word" xmlns:w="http://schemas.openxmlformats.org/wordprocessingml/2006/main" xmlns:w14="http://schemas.microsoft.com/office/word/2010/wordml" xmlns:w15="http://schemas.microsoft.com/office/word/2012/wordml" xmlns:w16cid="http://schemas.microsoft.com/office/word/2016/wordml/cid" xmlns:w16se="http://schemas.microsoft.com/office/word/2015/wordml/symex" xmlns:wpg="http://schemas.microsoft.com/office/word/2010/wordprocessingGroup" xmlns:wpi="http://schemas.microsoft.com/office/word/2010/wordprocessingInk" xmlns:wne="http://schemas.microsoft.com/office/word/2006/wordml" xmlns:wps="http://schemas.microsoft.com/office/word/2010/wordprocessingShape" mc:Ignorable="w14 w15 w16se w16cid wp14">
+<w:hdr xmlns:wpc="http://schemas.microsoft.com/office/word/2010/wordprocessingCanvas" xmlns:cx="http://schemas.microsoft.com/office/drawing/2014/chartex" xmlns:cx1="http://schemas.microsoft.com/office/drawing/2015/9/8/chartex" xmlns:cx2="http://schemas.microsoft.com/office/drawing/2015/10/21/chartex" xmlns:cx3="http://schemas.microsoft.com/office/drawing/2016/5/9/chartex" xmlns:cx4="http://schemas.microsoft.com/office/drawing/2016/5/10/chartex" xmlns:cx5="http://schemas.microsoft.com/office/drawing/2016/5/11/chartex" xmlns:cx6="http://schemas.microsoft.com/office/drawing/2016/5/12/chartex" xmlns:cx7="http://schemas.microsoft.com/office/drawing/2016/5/13/chartex" xmlns:cx8="http://schemas.microsoft.com/office/drawing/2016/5/14/chartex" xmlns:mc="http://schemas.openxmlformats.org/markup-compatibility/2006" xmlns:aink="http://schemas.microsoft.com/office/drawing/2016/ink" xmlns:am3d="http://schemas.microsoft.com/office/drawing/2017/model3d" xmlns:o="urn:schemas-microsoft-com:office:office" xmlns:oel="http://schemas.microsoft.com/office/2019/extlst" xmlns:r="http://schemas.openxmlformats.org/officeDocument/2006/relationships" xmlns:m="http://schemas.openxmlformats.org/officeDocument/2006/math" xmlns:v="urn:schemas-microsoft-com:vml" xmlns:wp14="http://schemas.microsoft.com/office/word/2010/wordprocessingDrawing" xmlns:wp="http://schemas.openxmlformats.org/drawingml/2006/wordprocessingDrawing" xmlns:w10="urn:schemas-microsoft-com:office:word" xmlns:w="http://schemas.openxmlformats.org/wordprocessingml/2006/main" xmlns:w14="http://schemas.microsoft.com/office/word/2010/wordml" xmlns:w15="http://schemas.microsoft.com/office/word/2012/wordml" xmlns:w16cex="http://schemas.microsoft.com/office/word/2018/wordml/cex" xmlns:w16cid="http://schemas.microsoft.com/office/word/2016/wordml/cid" xmlns:w16="http://schemas.microsoft.com/office/word/2018/wordml" xmlns:w16sdtdh="http://schemas.microsoft.com/office/word/2020/wordml/sdtdatahash" xmlns:w16se="http://schemas.microsoft.com/office/word/2015/wordml/symex" xmlns:wpg="http://schemas.microsoft.com/office/word/2010/wordprocessingGroup" xmlns:wpi="http://schemas.microsoft.com/office/word/2010/wordprocessingInk" xmlns:wne="http://schemas.microsoft.com/office/word/2006/wordml" xmlns:wps="http://schemas.microsoft.com/office/word/2010/wordprocessingShape" mc:Ignorable="w14 w15 w16se w16cid w16 w16cex w16sdtdh wp14">
   <w:p>
     <w:pPr>
       <w:pStyle w:val="Header"/>
@@ -7181,7 +7143,6 @@
         <w:temporary/>
         <w:showingPlcHdr/>
       </w:sdtPr>
-      <w:sdtEndPr/>
       <w:sdtContent>
         <w:r>
           <w:t>[Type text]</w:t>
@@ -7200,7 +7161,6 @@
         <w:temporary/>
         <w:showingPlcHdr/>
       </w:sdtPr>
-      <w:sdtEndPr/>
       <w:sdtContent>
         <w:r>
           <w:t>[Type text]</w:t>
@@ -7219,7 +7179,6 @@
         <w:temporary/>
         <w:showingPlcHdr/>
       </w:sdtPr>
-      <w:sdtEndPr/>
       <w:sdtContent>
         <w:r>
           <w:t>[Type text]</w:t>
@@ -7236,7 +7195,7 @@
 </file>
 
 <file path=word/header2.xml><?xml version="1.0" encoding="utf-8"?>
-<w:hdr xmlns:wpc="http://schemas.microsoft.com/office/word/2010/wordprocessingCanvas" xmlns:cx="http://schemas.microsoft.com/office/drawing/2014/chartex" xmlns:cx1="http://schemas.microsoft.com/office/drawing/2015/9/8/chartex" xmlns:cx2="http://schemas.microsoft.com/office/drawing/2015/10/21/chartex" xmlns:cx3="http://schemas.microsoft.com/office/drawing/2016/5/9/chartex" xmlns:cx4="http://schemas.microsoft.com/office/drawing/2016/5/10/chartex" xmlns:cx5="http://schemas.microsoft.com/office/drawing/2016/5/11/chartex" xmlns:cx6="http://schemas.microsoft.com/office/drawing/2016/5/12/chartex" xmlns:cx7="http://schemas.microsoft.com/office/drawing/2016/5/13/chartex" xmlns:cx8="http://schemas.microsoft.com/office/drawing/2016/5/14/chartex" xmlns:mc="http://schemas.openxmlformats.org/markup-compatibility/2006" xmlns:aink="http://schemas.microsoft.com/office/drawing/2016/ink" xmlns:am3d="http://schemas.microsoft.com/office/drawing/2017/model3d" xmlns:o="urn:schemas-microsoft-com:office:office" xmlns:r="http://schemas.openxmlformats.org/officeDocument/2006/relationships" xmlns:m="http://schemas.openxmlformats.org/officeDocument/2006/math" xmlns:v="urn:schemas-microsoft-com:vml" xmlns:wp14="http://schemas.microsoft.com/office/word/2010/wordprocessingDrawing" xmlns:wp="http://schemas.openxmlformats.org/drawingml/2006/wordprocessingDrawing" xmlns:w10="urn:schemas-microsoft-com:office:word" xmlns:w="http://schemas.openxmlformats.org/wordprocessingml/2006/main" xmlns:w14="http://schemas.microsoft.com/office/word/2010/wordml" xmlns:w15="http://schemas.microsoft.com/office/word/2012/wordml" xmlns:w16cid="http://schemas.microsoft.com/office/word/2016/wordml/cid" xmlns:w16se="http://schemas.microsoft.com/office/word/2015/wordml/symex" xmlns:wpg="http://schemas.microsoft.com/office/word/2010/wordprocessingGroup" xmlns:wpi="http://schemas.microsoft.com/office/word/2010/wordprocessingInk" xmlns:wne="http://schemas.microsoft.com/office/word/2006/wordml" xmlns:wps="http://schemas.microsoft.com/office/word/2010/wordprocessingShape" mc:Ignorable="w14 w15 w16se w16cid wp14">
+<w:hdr xmlns:wpc="http://schemas.microsoft.com/office/word/2010/wordprocessingCanvas" xmlns:cx="http://schemas.microsoft.com/office/drawing/2014/chartex" xmlns:cx1="http://schemas.microsoft.com/office/drawing/2015/9/8/chartex" xmlns:cx2="http://schemas.microsoft.com/office/drawing/2015/10/21/chartex" xmlns:cx3="http://schemas.microsoft.com/office/drawing/2016/5/9/chartex" xmlns:cx4="http://schemas.microsoft.com/office/drawing/2016/5/10/chartex" xmlns:cx5="http://schemas.microsoft.com/office/drawing/2016/5/11/chartex" xmlns:cx6="http://schemas.microsoft.com/office/drawing/2016/5/12/chartex" xmlns:cx7="http://schemas.microsoft.com/office/drawing/2016/5/13/chartex" xmlns:cx8="http://schemas.microsoft.com/office/drawing/2016/5/14/chartex" xmlns:mc="http://schemas.openxmlformats.org/markup-compatibility/2006" xmlns:aink="http://schemas.microsoft.com/office/drawing/2016/ink" xmlns:am3d="http://schemas.microsoft.com/office/drawing/2017/model3d" xmlns:o="urn:schemas-microsoft-com:office:office" xmlns:oel="http://schemas.microsoft.com/office/2019/extlst" xmlns:r="http://schemas.openxmlformats.org/officeDocument/2006/relationships" xmlns:m="http://schemas.openxmlformats.org/officeDocument/2006/math" xmlns:v="urn:schemas-microsoft-com:vml" xmlns:wp14="http://schemas.microsoft.com/office/word/2010/wordprocessingDrawing" xmlns:wp="http://schemas.openxmlformats.org/drawingml/2006/wordprocessingDrawing" xmlns:w10="urn:schemas-microsoft-com:office:word" xmlns:w="http://schemas.openxmlformats.org/wordprocessingml/2006/main" xmlns:w14="http://schemas.microsoft.com/office/word/2010/wordml" xmlns:w15="http://schemas.microsoft.com/office/word/2012/wordml" xmlns:w16cex="http://schemas.microsoft.com/office/word/2018/wordml/cex" xmlns:w16cid="http://schemas.microsoft.com/office/word/2016/wordml/cid" xmlns:w16="http://schemas.microsoft.com/office/word/2018/wordml" xmlns:w16sdtdh="http://schemas.microsoft.com/office/word/2020/wordml/sdtdatahash" xmlns:w16se="http://schemas.microsoft.com/office/word/2015/wordml/symex" xmlns:wpg="http://schemas.microsoft.com/office/word/2010/wordprocessingGroup" xmlns:wpi="http://schemas.microsoft.com/office/word/2010/wordprocessingInk" xmlns:wne="http://schemas.microsoft.com/office/word/2006/wordml" xmlns:wps="http://schemas.microsoft.com/office/word/2010/wordprocessingShape" mc:Ignorable="w14 w15 w16se w16cid w16 w16cex w16sdtdh wp14">
   <w:p>
     <w:pPr>
       <w:pStyle w:val="Header"/>
@@ -7280,7 +7239,7 @@
                       <a:effectLst/>
                       <a:extLst>
                         <a:ext uri="{C572A759-6A51-4108-AA02-DFA0A04FC94B}">
-                          <ma14:wrappingTextBoxFlag xmlns:ma14="http://schemas.microsoft.com/office/mac/drawingml/2011/main" xmlns:w="http://schemas.openxmlformats.org/wordprocessingml/2006/main" xmlns:w10="urn:schemas-microsoft-com:office:word" xmlns:v="urn:schemas-microsoft-com:vml" xmlns:o="urn:schemas-microsoft-com:office:office" xmlns:mv="urn:schemas-microsoft-com:mac:vml" xmlns:mo="http://schemas.microsoft.com/office/mac/office/2008/main" xmlns=""/>
+                          <ma14:wrappingTextBoxFlag xmlns="" xmlns:mo="http://schemas.microsoft.com/office/mac/office/2008/main" xmlns:mv="urn:schemas-microsoft-com:mac:vml" xmlns:o="urn:schemas-microsoft-com:office:office" xmlns:v="urn:schemas-microsoft-com:vml" xmlns:w10="urn:schemas-microsoft-com:office:word" xmlns:w="http://schemas.openxmlformats.org/wordprocessingml/2006/main" xmlns:ma14="http://schemas.microsoft.com/office/mac/drawingml/2011/main"/>
                         </a:ext>
                       </a:extLst>
                     </wps:spPr>
@@ -7337,7 +7296,7 @@
               <v:stroke joinstyle="miter"/>
               <v:path gradientshapeok="t" o:connecttype="rect"/>
             </v:shapetype>
-            <v:shape id="Text Box 11" o:spid="_x0000_s1033" type="#_x0000_t202" style="position:absolute;margin-left:-54pt;margin-top:-18pt;width:180pt;height:36pt;z-index:251660288;visibility:visible;mso-wrap-style:square;mso-wrap-distance-left:9pt;mso-wrap-distance-top:0;mso-wrap-distance-right:9pt;mso-wrap-distance-bottom:0;mso-position-horizontal:absolute;mso-position-horizontal-relative:text;mso-position-vertical:absolute;mso-position-vertical-relative:text;v-text-anchor:top" o:gfxdata="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" filled="f" stroked="f">
+            <v:shape id="Text Box 11" o:spid="_x0000_s1033" type="#_x0000_t202" style="position:absolute;margin-left:-54pt;margin-top:-18pt;width:180pt;height:36pt;z-index:251660288;visibility:visible;mso-wrap-style:square;mso-wrap-distance-left:9pt;mso-wrap-distance-top:0;mso-wrap-distance-right:9pt;mso-wrap-distance-bottom:0;mso-position-horizontal:absolute;mso-position-horizontal-relative:text;mso-position-vertical:absolute;mso-position-vertical-relative:text;v-text-anchor:top" o:gfxdata="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" filled="f" stroked="f">
               <v:textbox>
                 <w:txbxContent>
                   <w:p>
@@ -7403,7 +7362,7 @@
                       <a:effectLst/>
                       <a:extLst>
                         <a:ext uri="{C572A759-6A51-4108-AA02-DFA0A04FC94B}">
-                          <ma14:wrappingTextBoxFlag xmlns:ma14="http://schemas.microsoft.com/office/mac/drawingml/2011/main" xmlns:w="http://schemas.openxmlformats.org/wordprocessingml/2006/main" xmlns:w10="urn:schemas-microsoft-com:office:word" xmlns:v="urn:schemas-microsoft-com:vml" xmlns:o="urn:schemas-microsoft-com:office:office" xmlns:mv="urn:schemas-microsoft-com:mac:vml" xmlns:mo="http://schemas.microsoft.com/office/mac/office/2008/main" xmlns=""/>
+                          <ma14:wrappingTextBoxFlag xmlns="" xmlns:mo="http://schemas.microsoft.com/office/mac/office/2008/main" xmlns:mv="urn:schemas-microsoft-com:mac:vml" xmlns:o="urn:schemas-microsoft-com:office:office" xmlns:v="urn:schemas-microsoft-com:vml" xmlns:w10="urn:schemas-microsoft-com:office:word" xmlns:w="http://schemas.openxmlformats.org/wordprocessingml/2006/main" xmlns:ma14="http://schemas.microsoft.com/office/mac/drawingml/2011/main"/>
                         </a:ext>
                       </a:extLst>
                     </wps:spPr>
@@ -7457,7 +7416,7 @@
         </mc:Choice>
         <mc:Fallback>
           <w:pict>
-            <v:shape w14:anchorId="3D874376" id="Text Box 12" o:spid="_x0000_s1034" type="#_x0000_t202" style="position:absolute;margin-left:342pt;margin-top:-18pt;width:180pt;height:36pt;z-index:251662336;visibility:visible;mso-wrap-style:square;mso-wrap-distance-left:9pt;mso-wrap-distance-top:0;mso-wrap-distance-right:9pt;mso-wrap-distance-bottom:0;mso-position-horizontal:absolute;mso-position-horizontal-relative:text;mso-position-vertical:absolute;mso-position-vertical-relative:text;v-text-anchor:top" o:gfxdata="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" filled="f" stroked="f">
+            <v:shape w14:anchorId="3D874376" id="Text Box 12" o:spid="_x0000_s1034" type="#_x0000_t202" style="position:absolute;margin-left:342pt;margin-top:-18pt;width:180pt;height:36pt;z-index:251662336;visibility:visible;mso-wrap-style:square;mso-wrap-distance-left:9pt;mso-wrap-distance-top:0;mso-wrap-distance-right:9pt;mso-wrap-distance-bottom:0;mso-position-horizontal:absolute;mso-position-horizontal-relative:text;mso-position-vertical:absolute;mso-position-vertical-relative:text;v-text-anchor:top" o:gfxdata="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" filled="f" stroked="f">
               <v:textbox>
                 <w:txbxContent>
                   <w:p>
@@ -7529,7 +7488,7 @@
                       <a:effectLst/>
                       <a:extLst>
                         <a:ext uri="{C572A759-6A51-4108-AA02-DFA0A04FC94B}">
-                          <ma14:wrappingTextBoxFlag xmlns:ma14="http://schemas.microsoft.com/office/mac/drawingml/2011/main" xmlns:w="http://schemas.openxmlformats.org/wordprocessingml/2006/main" xmlns:w10="urn:schemas-microsoft-com:office:word" xmlns:v="urn:schemas-microsoft-com:vml" xmlns:o="urn:schemas-microsoft-com:office:office" xmlns:mv="urn:schemas-microsoft-com:mac:vml" xmlns:mo="http://schemas.microsoft.com/office/mac/office/2008/main" xmlns=""/>
+                          <ma14:wrappingTextBoxFlag xmlns="" xmlns:mo="http://schemas.microsoft.com/office/mac/office/2008/main" xmlns:mv="urn:schemas-microsoft-com:mac:vml" xmlns:o="urn:schemas-microsoft-com:office:office" xmlns:v="urn:schemas-microsoft-com:vml" xmlns:w10="urn:schemas-microsoft-com:office:word" xmlns:w="http://schemas.openxmlformats.org/wordprocessingml/2006/main" xmlns:ma14="http://schemas.microsoft.com/office/mac/drawingml/2011/main"/>
                         </a:ext>
                       </a:extLst>
                     </wps:spPr>
@@ -7563,7 +7522,7 @@
         </mc:Choice>
         <mc:Fallback>
           <w:pict>
-            <v:shape w14:anchorId="06F82565" id="Text Box 10" o:spid="_x0000_s1035" type="#_x0000_t202" style="position:absolute;margin-left:-99pt;margin-top:-36pt;width:9in;height:54pt;z-index:-251657216;visibility:visible;mso-wrap-style:square;mso-width-percent:0;mso-height-percent:0;mso-wrap-distance-left:9pt;mso-wrap-distance-top:0;mso-wrap-distance-right:9pt;mso-wrap-distance-bottom:0;mso-position-horizontal:absolute;mso-position-horizontal-relative:text;mso-position-vertical:absolute;mso-position-vertical-relative:text;mso-width-percent:0;mso-height-percent:0;mso-width-relative:margin;mso-height-relative:margin;v-text-anchor:top" o:gfxdata="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" fillcolor="#272727 [2749]" stroked="f">
+            <v:shape w14:anchorId="06F82565" id="Text Box 10" o:spid="_x0000_s1035" type="#_x0000_t202" style="position:absolute;margin-left:-99pt;margin-top:-36pt;width:9in;height:54pt;z-index:-251657216;visibility:visible;mso-wrap-style:square;mso-width-percent:0;mso-height-percent:0;mso-wrap-distance-left:9pt;mso-wrap-distance-top:0;mso-wrap-distance-right:9pt;mso-wrap-distance-bottom:0;mso-position-horizontal:absolute;mso-position-horizontal-relative:text;mso-position-vertical:absolute;mso-position-vertical-relative:text;mso-width-percent:0;mso-height-percent:0;mso-width-relative:margin;mso-height-relative:margin;v-text-anchor:top" o:gfxdata="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" fillcolor="#272727 [2749]" stroked="f">
               <v:textbox>
                 <w:txbxContent>
                   <w:p>
@@ -7595,7 +7554,7 @@
 </file>
 
 <file path=word/numbering.xml><?xml version="1.0" encoding="utf-8"?>
-<w:numbering xmlns:wpc="http://schemas.microsoft.com/office/word/2010/wordprocessingCanvas" xmlns:cx="http://schemas.microsoft.com/office/drawing/2014/chartex" xmlns:cx1="http://schemas.microsoft.com/office/drawing/2015/9/8/chartex" xmlns:cx2="http://schemas.microsoft.com/office/drawing/2015/10/21/chartex" xmlns:cx3="http://schemas.microsoft.com/office/drawing/2016/5/9/chartex" xmlns:cx4="http://schemas.microsoft.com/office/drawing/2016/5/10/chartex" xmlns:cx5="http://schemas.microsoft.com/office/drawing/2016/5/11/chartex" xmlns:cx6="http://schemas.microsoft.com/office/drawing/2016/5/12/chartex" xmlns:cx7="http://schemas.microsoft.com/office/drawing/2016/5/13/chartex" xmlns:cx8="http://schemas.microsoft.com/office/drawing/2016/5/14/chartex" xmlns:mc="http://schemas.openxmlformats.org/markup-compatibility/2006" xmlns:aink="http://schemas.microsoft.com/office/drawing/2016/ink" xmlns:am3d="http://schemas.microsoft.com/office/drawing/2017/model3d" xmlns:o="urn:schemas-microsoft-com:office:office" xmlns:r="http://schemas.openxmlformats.org/officeDocument/2006/relationships" xmlns:m="http://schemas.openxmlformats.org/officeDocument/2006/math" xmlns:v="urn:schemas-microsoft-com:vml" xmlns:wp14="http://schemas.microsoft.com/office/word/2010/wordprocessingDrawing" xmlns:wp="http://schemas.openxmlformats.org/drawingml/2006/wordprocessingDrawing" xmlns:w10="urn:schemas-microsoft-com:office:word" xmlns:w="http://schemas.openxmlformats.org/wordprocessingml/2006/main" xmlns:w14="http://schemas.microsoft.com/office/word/2010/wordml" xmlns:w15="http://schemas.microsoft.com/office/word/2012/wordml" xmlns:w16cid="http://schemas.microsoft.com/office/word/2016/wordml/cid" xmlns:w16se="http://schemas.microsoft.com/office/word/2015/wordml/symex" xmlns:wpg="http://schemas.microsoft.com/office/word/2010/wordprocessingGroup" xmlns:wpi="http://schemas.microsoft.com/office/word/2010/wordprocessingInk" xmlns:wne="http://schemas.microsoft.com/office/word/2006/wordml" xmlns:wps="http://schemas.microsoft.com/office/word/2010/wordprocessingShape" mc:Ignorable="w14 w15 w16se w16cid wp14">
+<w:numbering xmlns:wpc="http://schemas.microsoft.com/office/word/2010/wordprocessingCanvas" xmlns:cx="http://schemas.microsoft.com/office/drawing/2014/chartex" xmlns:cx1="http://schemas.microsoft.com/office/drawing/2015/9/8/chartex" xmlns:cx2="http://schemas.microsoft.com/office/drawing/2015/10/21/chartex" xmlns:cx3="http://schemas.microsoft.com/office/drawing/2016/5/9/chartex" xmlns:cx4="http://schemas.microsoft.com/office/drawing/2016/5/10/chartex" xmlns:cx5="http://schemas.microsoft.com/office/drawing/2016/5/11/chartex" xmlns:cx6="http://schemas.microsoft.com/office/drawing/2016/5/12/chartex" xmlns:cx7="http://schemas.microsoft.com/office/drawing/2016/5/13/chartex" xmlns:cx8="http://schemas.microsoft.com/office/drawing/2016/5/14/chartex" xmlns:mc="http://schemas.openxmlformats.org/markup-compatibility/2006" xmlns:aink="http://schemas.microsoft.com/office/drawing/2016/ink" xmlns:am3d="http://schemas.microsoft.com/office/drawing/2017/model3d" xmlns:o="urn:schemas-microsoft-com:office:office" xmlns:oel="http://schemas.microsoft.com/office/2019/extlst" xmlns:r="http://schemas.openxmlformats.org/officeDocument/2006/relationships" xmlns:m="http://schemas.openxmlformats.org/officeDocument/2006/math" xmlns:v="urn:schemas-microsoft-com:vml" xmlns:wp14="http://schemas.microsoft.com/office/word/2010/wordprocessingDrawing" xmlns:wp="http://schemas.openxmlformats.org/drawingml/2006/wordprocessingDrawing" xmlns:w10="urn:schemas-microsoft-com:office:word" xmlns:w="http://schemas.openxmlformats.org/wordprocessingml/2006/main" xmlns:w14="http://schemas.microsoft.com/office/word/2010/wordml" xmlns:w15="http://schemas.microsoft.com/office/word/2012/wordml" xmlns:w16cex="http://schemas.microsoft.com/office/word/2018/wordml/cex" xmlns:w16cid="http://schemas.microsoft.com/office/word/2016/wordml/cid" xmlns:w16="http://schemas.microsoft.com/office/word/2018/wordml" xmlns:w16sdtdh="http://schemas.microsoft.com/office/word/2020/wordml/sdtdatahash" xmlns:w16se="http://schemas.microsoft.com/office/word/2015/wordml/symex" xmlns:wpg="http://schemas.microsoft.com/office/word/2010/wordprocessingGroup" xmlns:wpi="http://schemas.microsoft.com/office/word/2010/wordprocessingInk" xmlns:wne="http://schemas.microsoft.com/office/word/2006/wordml" xmlns:wps="http://schemas.microsoft.com/office/word/2010/wordprocessingShape" mc:Ignorable="w14 w15 w16se w16cid w16 w16cex w16sdtdh wp14">
   <w:abstractNum w:abstractNumId="0" w15:restartNumberingAfterBreak="0">
     <w:nsid w:val="051B1BA8"/>
     <w:multiLevelType w:val="hybridMultilevel"/>
@@ -8161,26 +8120,26 @@
       </w:rPr>
     </w:lvl>
   </w:abstractNum>
-  <w:num w:numId="1">
+  <w:num w:numId="1" w16cid:durableId="1560484192">
     <w:abstractNumId w:val="4"/>
   </w:num>
-  <w:num w:numId="2">
+  <w:num w:numId="2" w16cid:durableId="1190219650">
     <w:abstractNumId w:val="0"/>
   </w:num>
-  <w:num w:numId="3">
+  <w:num w:numId="3" w16cid:durableId="2002657191">
     <w:abstractNumId w:val="3"/>
   </w:num>
-  <w:num w:numId="4">
+  <w:num w:numId="4" w16cid:durableId="1777360090">
     <w:abstractNumId w:val="2"/>
   </w:num>
-  <w:num w:numId="5">
+  <w:num w:numId="5" w16cid:durableId="1966111716">
     <w:abstractNumId w:val="1"/>
   </w:num>
 </w:numbering>
 </file>
 
 <file path=word/styles.xml><?xml version="1.0" encoding="utf-8"?>
-<w:styles xmlns:mc="http://schemas.openxmlformats.org/markup-compatibility/2006" xmlns:r="http://schemas.openxmlformats.org/officeDocument/2006/relationships" xmlns:w="http://schemas.openxmlformats.org/wordprocessingml/2006/main" xmlns:w14="http://schemas.microsoft.com/office/word/2010/wordml" xmlns:w15="http://schemas.microsoft.com/office/word/2012/wordml" xmlns:w16cid="http://schemas.microsoft.com/office/word/2016/wordml/cid" xmlns:w16se="http://schemas.microsoft.com/office/word/2015/wordml/symex" mc:Ignorable="w14 w15 w16se w16cid">
+<w:styles xmlns:mc="http://schemas.openxmlformats.org/markup-compatibility/2006" xmlns:r="http://schemas.openxmlformats.org/officeDocument/2006/relationships" xmlns:w="http://schemas.openxmlformats.org/wordprocessingml/2006/main" xmlns:w14="http://schemas.microsoft.com/office/word/2010/wordml" xmlns:w15="http://schemas.microsoft.com/office/word/2012/wordml" xmlns:w16cex="http://schemas.microsoft.com/office/word/2018/wordml/cex" xmlns:w16cid="http://schemas.microsoft.com/office/word/2016/wordml/cid" xmlns:w16="http://schemas.microsoft.com/office/word/2018/wordml" xmlns:w16sdtdh="http://schemas.microsoft.com/office/word/2020/wordml/sdtdatahash" xmlns:w16se="http://schemas.microsoft.com/office/word/2015/wordml/symex" mc:Ignorable="w14 w15 w16se w16cid w16 w16cex w16sdtdh">
   <w:docDefaults>
     <w:rPrDefault>
       <w:rPr>
@@ -9021,7 +8980,7 @@
 </file>
 
 <file path=word/glossary/document.xml><?xml version="1.0" encoding="utf-8"?>
-<w:glossaryDocument xmlns:wpc="http://schemas.microsoft.com/office/word/2010/wordprocessingCanvas" xmlns:cx="http://schemas.microsoft.com/office/drawing/2014/chartex" xmlns:cx1="http://schemas.microsoft.com/office/drawing/2015/9/8/chartex" xmlns:cx2="http://schemas.microsoft.com/office/drawing/2015/10/21/chartex" xmlns:cx3="http://schemas.microsoft.com/office/drawing/2016/5/9/chartex" xmlns:cx4="http://schemas.microsoft.com/office/drawing/2016/5/10/chartex" xmlns:cx5="http://schemas.microsoft.com/office/drawing/2016/5/11/chartex" xmlns:cx6="http://schemas.microsoft.com/office/drawing/2016/5/12/chartex" xmlns:cx7="http://schemas.microsoft.com/office/drawing/2016/5/13/chartex" xmlns:cx8="http://schemas.microsoft.com/office/drawing/2016/5/14/chartex" xmlns:mc="http://schemas.openxmlformats.org/markup-compatibility/2006" xmlns:aink="http://schemas.microsoft.com/office/drawing/2016/ink" xmlns:am3d="http://schemas.microsoft.com/office/drawing/2017/model3d" xmlns:o="urn:schemas-microsoft-com:office:office" xmlns:r="http://schemas.openxmlformats.org/officeDocument/2006/relationships" xmlns:m="http://schemas.openxmlformats.org/officeDocument/2006/math" xmlns:v="urn:schemas-microsoft-com:vml" xmlns:wp14="http://schemas.microsoft.com/office/word/2010/wordprocessingDrawing" xmlns:wp="http://schemas.openxmlformats.org/drawingml/2006/wordprocessingDrawing" xmlns:w10="urn:schemas-microsoft-com:office:word" xmlns:w="http://schemas.openxmlformats.org/wordprocessingml/2006/main" xmlns:w14="http://schemas.microsoft.com/office/word/2010/wordml" xmlns:w15="http://schemas.microsoft.com/office/word/2012/wordml" xmlns:w16cid="http://schemas.microsoft.com/office/word/2016/wordml/cid" xmlns:w16se="http://schemas.microsoft.com/office/word/2015/wordml/symex" xmlns:wpg="http://schemas.microsoft.com/office/word/2010/wordprocessingGroup" xmlns:wpi="http://schemas.microsoft.com/office/word/2010/wordprocessingInk" xmlns:wne="http://schemas.microsoft.com/office/word/2006/wordml" xmlns:wps="http://schemas.microsoft.com/office/word/2010/wordprocessingShape" mc:Ignorable="w14 w15 w16se w16cid wp14">
+<w:glossaryDocument xmlns:wpc="http://schemas.microsoft.com/office/word/2010/wordprocessingCanvas" xmlns:cx="http://schemas.microsoft.com/office/drawing/2014/chartex" xmlns:cx1="http://schemas.microsoft.com/office/drawing/2015/9/8/chartex" xmlns:cx2="http://schemas.microsoft.com/office/drawing/2015/10/21/chartex" xmlns:cx3="http://schemas.microsoft.com/office/drawing/2016/5/9/chartex" xmlns:cx4="http://schemas.microsoft.com/office/drawing/2016/5/10/chartex" xmlns:cx5="http://schemas.microsoft.com/office/drawing/2016/5/11/chartex" xmlns:cx6="http://schemas.microsoft.com/office/drawing/2016/5/12/chartex" xmlns:cx7="http://schemas.microsoft.com/office/drawing/2016/5/13/chartex" xmlns:cx8="http://schemas.microsoft.com/office/drawing/2016/5/14/chartex" xmlns:mc="http://schemas.openxmlformats.org/markup-compatibility/2006" xmlns:aink="http://schemas.microsoft.com/office/drawing/2016/ink" xmlns:am3d="http://schemas.microsoft.com/office/drawing/2017/model3d" xmlns:o="urn:schemas-microsoft-com:office:office" xmlns:oel="http://schemas.microsoft.com/office/2019/extlst" xmlns:r="http://schemas.openxmlformats.org/officeDocument/2006/relationships" xmlns:m="http://schemas.openxmlformats.org/officeDocument/2006/math" xmlns:v="urn:schemas-microsoft-com:vml" xmlns:wp14="http://schemas.microsoft.com/office/word/2010/wordprocessingDrawing" xmlns:wp="http://schemas.openxmlformats.org/drawingml/2006/wordprocessingDrawing" xmlns:w10="urn:schemas-microsoft-com:office:word" xmlns:w="http://schemas.openxmlformats.org/wordprocessingml/2006/main" xmlns:w14="http://schemas.microsoft.com/office/word/2010/wordml" xmlns:w15="http://schemas.microsoft.com/office/word/2012/wordml" xmlns:w16cex="http://schemas.microsoft.com/office/word/2018/wordml/cex" xmlns:w16cid="http://schemas.microsoft.com/office/word/2016/wordml/cid" xmlns:w16="http://schemas.microsoft.com/office/word/2018/wordml" xmlns:w16sdtdh="http://schemas.microsoft.com/office/word/2020/wordml/sdtdatahash" xmlns:w16se="http://schemas.microsoft.com/office/word/2015/wordml/symex" xmlns:wpg="http://schemas.microsoft.com/office/word/2010/wordprocessingGroup" xmlns:wpi="http://schemas.microsoft.com/office/word/2010/wordprocessingInk" xmlns:wne="http://schemas.microsoft.com/office/word/2006/wordml" xmlns:wps="http://schemas.microsoft.com/office/word/2010/wordprocessingShape" mc:Ignorable="w14 w15 w16se w16cid w16 w16cex w16sdtdh wp14">
   <w:docParts>
     <w:docPart>
       <w:docPartPr>
@@ -9106,7 +9065,7 @@
 </file>
 
 <file path=word/glossary/fontTable.xml><?xml version="1.0" encoding="utf-8"?>
-<w:fonts xmlns:mc="http://schemas.openxmlformats.org/markup-compatibility/2006" xmlns:r="http://schemas.openxmlformats.org/officeDocument/2006/relationships" xmlns:w="http://schemas.openxmlformats.org/wordprocessingml/2006/main" xmlns:w14="http://schemas.microsoft.com/office/word/2010/wordml" xmlns:w15="http://schemas.microsoft.com/office/word/2012/wordml" xmlns:w16cid="http://schemas.microsoft.com/office/word/2016/wordml/cid" xmlns:w16se="http://schemas.microsoft.com/office/word/2015/wordml/symex" mc:Ignorable="w14 w15 w16se w16cid">
+<w:fonts xmlns:mc="http://schemas.openxmlformats.org/markup-compatibility/2006" xmlns:r="http://schemas.openxmlformats.org/officeDocument/2006/relationships" xmlns:w="http://schemas.openxmlformats.org/wordprocessingml/2006/main" xmlns:w14="http://schemas.microsoft.com/office/word/2010/wordml" xmlns:w15="http://schemas.microsoft.com/office/word/2012/wordml" xmlns:w16cex="http://schemas.microsoft.com/office/word/2018/wordml/cex" xmlns:w16cid="http://schemas.microsoft.com/office/word/2016/wordml/cid" xmlns:w16="http://schemas.microsoft.com/office/word/2018/wordml" xmlns:w16sdtdh="http://schemas.microsoft.com/office/word/2020/wordml/sdtdatahash" xmlns:w16se="http://schemas.microsoft.com/office/word/2015/wordml/symex" mc:Ignorable="w14 w15 w16se w16cid w16 w16cex w16sdtdh">
   <w:font w:name="Symbol">
     <w:panose1 w:val="05050102010706020507"/>
     <w:charset w:val="02"/>
@@ -9166,6 +9125,7 @@
     <w:sig w:usb0="E00002FF" w:usb1="6AC7FDFB" w:usb2="08000012" w:usb3="00000000" w:csb0="0002009F" w:csb1="00000000"/>
   </w:font>
   <w:font w:name="Lucida Grande">
+    <w:panose1 w:val="020B0600040502020204"/>
     <w:charset w:val="00"/>
     <w:family w:val="auto"/>
     <w:pitch w:val="variable"/>
@@ -9173,20 +9133,23 @@
   </w:font>
   <w:font w:name="Open Sans">
     <w:altName w:val="Segoe UI"/>
+    <w:panose1 w:val="020B0606030504020204"/>
     <w:charset w:val="00"/>
-    <w:family w:val="auto"/>
+    <w:family w:val="swiss"/>
     <w:pitch w:val="variable"/>
     <w:sig w:usb0="E00002EF" w:usb1="4000205B" w:usb2="00000028" w:usb3="00000000" w:csb0="0000019F" w:csb1="00000000"/>
   </w:font>
-  <w:font w:name="Open Sans Extrabold">
+  <w:font w:name="Open Sans ExtraBold">
     <w:altName w:val="Segoe UI"/>
+    <w:panose1 w:val="020B0906030804020204"/>
     <w:charset w:val="00"/>
-    <w:family w:val="auto"/>
+    <w:family w:val="swiss"/>
     <w:pitch w:val="variable"/>
     <w:sig w:usb0="E00002EF" w:usb1="4000205B" w:usb2="00000028" w:usb3="00000000" w:csb0="0000019F" w:csb1="00000000"/>
   </w:font>
   <w:font w:name="Yu Mincho">
     <w:altName w:val="游明朝"/>
+    <w:panose1 w:val="02020400000000000000"/>
     <w:charset w:val="80"/>
     <w:family w:val="roman"/>
     <w:pitch w:val="variable"/>
@@ -9211,7 +9174,7 @@
 </file>
 
 <file path=word/glossary/settings.xml><?xml version="1.0" encoding="utf-8"?>
-<w:settings xmlns:mc="http://schemas.openxmlformats.org/markup-compatibility/2006" xmlns:o="urn:schemas-microsoft-com:office:office" xmlns:r="http://schemas.openxmlformats.org/officeDocument/2006/relationships" xmlns:m="http://schemas.openxmlformats.org/officeDocument/2006/math" xmlns:v="urn:schemas-microsoft-com:vml" xmlns:w10="urn:schemas-microsoft-com:office:word" xmlns:w="http://schemas.openxmlformats.org/wordprocessingml/2006/main" xmlns:w14="http://schemas.microsoft.com/office/word/2010/wordml" xmlns:w15="http://schemas.microsoft.com/office/word/2012/wordml" xmlns:w16cid="http://schemas.microsoft.com/office/word/2016/wordml/cid" xmlns:w16se="http://schemas.microsoft.com/office/word/2015/wordml/symex" xmlns:sl="http://schemas.openxmlformats.org/schemaLibrary/2006/main" mc:Ignorable="w14 w15 w16se w16cid">
+<w:settings xmlns:mc="http://schemas.openxmlformats.org/markup-compatibility/2006" xmlns:o="urn:schemas-microsoft-com:office:office" xmlns:r="http://schemas.openxmlformats.org/officeDocument/2006/relationships" xmlns:m="http://schemas.openxmlformats.org/officeDocument/2006/math" xmlns:v="urn:schemas-microsoft-com:vml" xmlns:w10="urn:schemas-microsoft-com:office:word" xmlns:w="http://schemas.openxmlformats.org/wordprocessingml/2006/main" xmlns:w14="http://schemas.microsoft.com/office/word/2010/wordml" xmlns:w15="http://schemas.microsoft.com/office/word/2012/wordml" xmlns:w16cex="http://schemas.microsoft.com/office/word/2018/wordml/cex" xmlns:w16cid="http://schemas.microsoft.com/office/word/2016/wordml/cid" xmlns:w16="http://schemas.microsoft.com/office/word/2018/wordml" xmlns:w16sdtdh="http://schemas.microsoft.com/office/word/2020/wordml/sdtdatahash" xmlns:w16se="http://schemas.microsoft.com/office/word/2015/wordml/symex" xmlns:sl="http://schemas.openxmlformats.org/schemaLibrary/2006/main" mc:Ignorable="w14 w15 w16se w16cid w16 w16cex w16sdtdh">
   <w:view w:val="normal"/>
   <w:defaultTabStop w:val="720"/>
   <w:characterSpacingControl w:val="doNotCompress"/>
@@ -9228,6 +9191,7 @@
     <w:rsid w:val="000326FF"/>
     <w:rsid w:val="0009513E"/>
     <w:rsid w:val="00661824"/>
+    <w:rsid w:val="009E2E2B"/>
     <w:rsid w:val="00B047E3"/>
     <w:rsid w:val="00CF672C"/>
     <w:rsid w:val="00DA131E"/>
@@ -9255,7 +9219,7 @@
 </file>
 
 <file path=word/glossary/styles.xml><?xml version="1.0" encoding="utf-8"?>
-<w:styles xmlns:mc="http://schemas.openxmlformats.org/markup-compatibility/2006" xmlns:r="http://schemas.openxmlformats.org/officeDocument/2006/relationships" xmlns:w="http://schemas.openxmlformats.org/wordprocessingml/2006/main" xmlns:w14="http://schemas.microsoft.com/office/word/2010/wordml" xmlns:w15="http://schemas.microsoft.com/office/word/2012/wordml" xmlns:w16cid="http://schemas.microsoft.com/office/word/2016/wordml/cid" xmlns:w16se="http://schemas.microsoft.com/office/word/2015/wordml/symex" mc:Ignorable="w14 w15 w16se w16cid">
+<w:styles xmlns:mc="http://schemas.openxmlformats.org/markup-compatibility/2006" xmlns:r="http://schemas.openxmlformats.org/officeDocument/2006/relationships" xmlns:w="http://schemas.openxmlformats.org/wordprocessingml/2006/main" xmlns:w14="http://schemas.microsoft.com/office/word/2010/wordml" xmlns:w15="http://schemas.microsoft.com/office/word/2012/wordml" xmlns:w16cex="http://schemas.microsoft.com/office/word/2018/wordml/cex" xmlns:w16cid="http://schemas.microsoft.com/office/word/2016/wordml/cid" xmlns:w16="http://schemas.microsoft.com/office/word/2018/wordml" xmlns:w16sdtdh="http://schemas.microsoft.com/office/word/2020/wordml/sdtdatahash" xmlns:w16se="http://schemas.microsoft.com/office/word/2015/wordml/symex" mc:Ignorable="w14 w15 w16se w16cid w16 w16cex w16sdtdh">
   <w:docDefaults>
     <w:rPrDefault>
       <w:rPr>
@@ -9679,23 +9643,11 @@
     <w:name w:val="4D1B980BBFF4304A9A5514E32C16F7CD"/>
     <w:rsid w:val="00CF672C"/>
   </w:style>
-  <w:style w:type="paragraph" w:customStyle="1" w:styleId="7094D5A4EAECEE458F1840635131CD77">
-    <w:name w:val="7094D5A4EAECEE458F1840635131CD77"/>
-    <w:rsid w:val="00CF672C"/>
-  </w:style>
-  <w:style w:type="paragraph" w:customStyle="1" w:styleId="D90FAAFA7FF5E942949FBD71F95CE659">
-    <w:name w:val="D90FAAFA7FF5E942949FBD71F95CE659"/>
-    <w:rsid w:val="00CF672C"/>
-  </w:style>
-  <w:style w:type="paragraph" w:customStyle="1" w:styleId="198E964716822A49A559AC3F81499D00">
-    <w:name w:val="198E964716822A49A559AC3F81499D00"/>
-    <w:rsid w:val="00CF672C"/>
-  </w:style>
 </w:styles>
 </file>
 
 <file path=word/glossary/webSettings.xml><?xml version="1.0" encoding="utf-8"?>
-<w:webSettings xmlns:mc="http://schemas.openxmlformats.org/markup-compatibility/2006" xmlns:r="http://schemas.openxmlformats.org/officeDocument/2006/relationships" xmlns:w="http://schemas.openxmlformats.org/wordprocessingml/2006/main" xmlns:w14="http://schemas.microsoft.com/office/word/2010/wordml" xmlns:w15="http://schemas.microsoft.com/office/word/2012/wordml" xmlns:w16cid="http://schemas.microsoft.com/office/word/2016/wordml/cid" xmlns:w16se="http://schemas.microsoft.com/office/word/2015/wordml/symex" mc:Ignorable="w14 w15 w16se w16cid">
+<w:webSettings xmlns:mc="http://schemas.openxmlformats.org/markup-compatibility/2006" xmlns:r="http://schemas.openxmlformats.org/officeDocument/2006/relationships" xmlns:w="http://schemas.openxmlformats.org/wordprocessingml/2006/main" xmlns:w14="http://schemas.microsoft.com/office/word/2010/wordml" xmlns:w15="http://schemas.microsoft.com/office/word/2012/wordml" xmlns:w16cex="http://schemas.microsoft.com/office/word/2018/wordml/cex" xmlns:w16cid="http://schemas.microsoft.com/office/word/2016/wordml/cid" xmlns:w16="http://schemas.microsoft.com/office/word/2018/wordml" xmlns:w16sdtdh="http://schemas.microsoft.com/office/word/2020/wordml/sdtdatahash" xmlns:w16se="http://schemas.microsoft.com/office/word/2015/wordml/symex" mc:Ignorable="w14 w15 w16se w16cid w16 w16cex w16sdtdh">
   <w:allowPNG/>
 </w:webSettings>
 </file>
@@ -10021,6 +9973,25 @@
 </file>
 
 <file path=customXml/item1.xml><?xml version="1.0" encoding="utf-8"?>
+<b:Sources xmlns:b="http://schemas.openxmlformats.org/officeDocument/2006/bibliography" xmlns="http://schemas.openxmlformats.org/officeDocument/2006/bibliography" SelectedStyle="/APA.XSL" StyleName="APA"/>
+</file>
+
+<file path=customXml/item2.xml><?xml version="1.0" encoding="utf-8"?>
+<p:properties xmlns:p="http://schemas.microsoft.com/office/2006/metadata/properties" xmlns:xsi="http://www.w3.org/2001/XMLSchema-instance" xmlns:pc="http://schemas.microsoft.com/office/infopath/2007/PartnerControls">
+  <documentManagement/>
+</p:properties>
+</file>
+
+<file path=customXml/item3.xml><?xml version="1.0" encoding="utf-8"?>
+<?mso-contentType ?>
+<FormTemplates xmlns="http://schemas.microsoft.com/sharepoint/v3/contenttype/forms">
+  <Display>DocumentLibraryForm</Display>
+  <Edit>DocumentLibraryForm</Edit>
+  <New>DocumentLibraryForm</New>
+</FormTemplates>
+</file>
+
+<file path=customXml/item4.xml><?xml version="1.0" encoding="utf-8"?>
 <ct:contentTypeSchema xmlns:ct="http://schemas.microsoft.com/office/2006/metadata/contentType" xmlns:ma="http://schemas.microsoft.com/office/2006/metadata/properties/metaAttributes" ct:_="" ma:_="" ma:contentTypeName="Document" ma:contentTypeID="0x0101009FCD2358DAA4F6449295E8901EC2D615" ma:contentTypeVersion="9" ma:contentTypeDescription="Create a new document." ma:contentTypeScope="" ma:versionID="1f4365b159e7a5a46f697d8b1a88a44a">
   <xsd:schema xmlns:xsd="http://www.w3.org/2001/XMLSchema" xmlns:xs="http://www.w3.org/2001/XMLSchema" xmlns:p="http://schemas.microsoft.com/office/2006/metadata/properties" xmlns:ns3="81712cf8-63c2-46ab-987b-50c9ccd83e86" targetNamespace="http://schemas.microsoft.com/office/2006/metadata/properties" ma:root="true" ma:fieldsID="5f639ebd2fb0665504dc930fe8e6a9d9" ns3:_="">
     <xsd:import namespace="81712cf8-63c2-46ab-987b-50c9ccd83e86"/>
@@ -10198,26 +10169,32 @@
 </ct:contentTypeSchema>
 </file>
 
-<file path=customXml/item2.xml><?xml version="1.0" encoding="utf-8"?>
-<?mso-contentType ?>
-<FormTemplates xmlns="http://schemas.microsoft.com/sharepoint/v3/contenttype/forms">
-  <Display>DocumentLibraryForm</Display>
-  <Edit>DocumentLibraryForm</Edit>
-  <New>DocumentLibraryForm</New>
-</FormTemplates>
+<file path=customXml/itemProps1.xml><?xml version="1.0" encoding="utf-8"?>
+<ds:datastoreItem xmlns:ds="http://schemas.openxmlformats.org/officeDocument/2006/customXml" ds:itemID="{4BE41E72-5A4B-43D1-91D0-5988A0DB0740}">
+  <ds:schemaRefs>
+    <ds:schemaRef ds:uri="http://schemas.openxmlformats.org/officeDocument/2006/bibliography"/>
+  </ds:schemaRefs>
+</ds:datastoreItem>
 </file>
 
-<file path=customXml/item3.xml><?xml version="1.0" encoding="utf-8"?>
-<p:properties xmlns:p="http://schemas.microsoft.com/office/2006/metadata/properties" xmlns:xsi="http://www.w3.org/2001/XMLSchema-instance" xmlns:pc="http://schemas.microsoft.com/office/infopath/2007/PartnerControls">
-  <documentManagement/>
-</p:properties>
+<file path=customXml/itemProps2.xml><?xml version="1.0" encoding="utf-8"?>
+<ds:datastoreItem xmlns:ds="http://schemas.openxmlformats.org/officeDocument/2006/customXml" ds:itemID="{4488A463-F1B8-4692-B3B6-7E7EFD6451F4}">
+  <ds:schemaRefs>
+    <ds:schemaRef ds:uri="http://schemas.microsoft.com/office/2006/metadata/properties"/>
+    <ds:schemaRef ds:uri="http://schemas.microsoft.com/office/infopath/2007/PartnerControls"/>
+  </ds:schemaRefs>
+</ds:datastoreItem>
 </file>
 
-<file path=customXml/item4.xml><?xml version="1.0" encoding="utf-8"?>
-<b:Sources xmlns:b="http://schemas.openxmlformats.org/officeDocument/2006/bibliography" xmlns="http://schemas.openxmlformats.org/officeDocument/2006/bibliography" SelectedStyle="/APA.XSL" StyleName="APA"/>
+<file path=customXml/itemProps3.xml><?xml version="1.0" encoding="utf-8"?>
+<ds:datastoreItem xmlns:ds="http://schemas.openxmlformats.org/officeDocument/2006/customXml" ds:itemID="{7C352C6A-B53C-496B-8F17-2A4DFE3F46C5}">
+  <ds:schemaRefs>
+    <ds:schemaRef ds:uri="http://schemas.microsoft.com/sharepoint/v3/contenttype/forms"/>
+  </ds:schemaRefs>
+</ds:datastoreItem>
 </file>
 
-<file path=customXml/itemProps1.xml><?xml version="1.0" encoding="utf-8"?>
+<file path=customXml/itemProps4.xml><?xml version="1.0" encoding="utf-8"?>
 <ds:datastoreItem xmlns:ds="http://schemas.openxmlformats.org/officeDocument/2006/customXml" ds:itemID="{6473CD83-88CE-43FC-AAF0-DB6216E8FC66}">
   <ds:schemaRefs>
     <ds:schemaRef ds:uri="http://schemas.microsoft.com/office/2006/metadata/contentType"/>
@@ -10233,29 +10210,4 @@
     <ds:schemaRef ds:uri="http://schemas.microsoft.com/internal/obd"/>
   </ds:schemaRefs>
 </ds:datastoreItem>
-</file>
-
-<file path=customXml/itemProps2.xml><?xml version="1.0" encoding="utf-8"?>
-<ds:datastoreItem xmlns:ds="http://schemas.openxmlformats.org/officeDocument/2006/customXml" ds:itemID="{7C352C6A-B53C-496B-8F17-2A4DFE3F46C5}">
-  <ds:schemaRefs>
-    <ds:schemaRef ds:uri="http://schemas.microsoft.com/sharepoint/v3/contenttype/forms"/>
-  </ds:schemaRefs>
-</ds:datastoreItem>
-</file>
-
-<file path=customXml/itemProps3.xml><?xml version="1.0" encoding="utf-8"?>
-<ds:datastoreItem xmlns:ds="http://schemas.openxmlformats.org/officeDocument/2006/customXml" ds:itemID="{4488A463-F1B8-4692-B3B6-7E7EFD6451F4}">
-  <ds:schemaRefs>
-    <ds:schemaRef ds:uri="http://schemas.microsoft.com/office/2006/metadata/properties"/>
-    <ds:schemaRef ds:uri="http://schemas.microsoft.com/office/infopath/2007/PartnerControls"/>
-  </ds:schemaRefs>
-</ds:datastoreItem>
-</file>
-
-<file path=customXml/itemProps4.xml><?xml version="1.0" encoding="utf-8"?>
-<ds:datastoreItem xmlns:ds="http://schemas.openxmlformats.org/officeDocument/2006/customXml" ds:itemID="{4BE41E72-5A4B-43D1-91D0-5988A0DB0740}">
-  <ds:schemaRefs>
-    <ds:schemaRef ds:uri="http://schemas.openxmlformats.org/officeDocument/2006/bibliography"/>
-  </ds:schemaRefs>
-</ds:datastoreItem>
 </file>
</xml_diff>

<commit_message>
Updates to TDD and GDD
</commit_message>
<xml_diff>
--- a/GDDTemplate.docx
+++ b/GDDTemplate.docx
@@ -42,7 +42,7 @@
                         <a:effectLst/>
                         <a:extLst>
                           <a:ext uri="{C572A759-6A51-4108-AA02-DFA0A04FC94B}">
-                            <ma14:wrappingTextBoxFlag xmlns="" xmlns:mo="http://schemas.microsoft.com/office/mac/office/2008/main" xmlns:mv="urn:schemas-microsoft-com:mac:vml" xmlns:o="urn:schemas-microsoft-com:office:office" xmlns:v="urn:schemas-microsoft-com:vml" xmlns:w10="urn:schemas-microsoft-com:office:word" xmlns:w="http://schemas.openxmlformats.org/wordprocessingml/2006/main" xmlns:ma14="http://schemas.microsoft.com/office/mac/drawingml/2011/main"/>
+                            <ma14:wrappingTextBoxFlag xmlns:ma14="http://schemas.microsoft.com/office/mac/drawingml/2011/main" xmlns:w="http://schemas.openxmlformats.org/wordprocessingml/2006/main" xmlns:w10="urn:schemas-microsoft-com:office:word" xmlns:v="urn:schemas-microsoft-com:vml" xmlns:o="urn:schemas-microsoft-com:office:office" xmlns:mv="urn:schemas-microsoft-com:mac:vml" xmlns:mo="http://schemas.microsoft.com/office/mac/office/2008/main" xmlns=""/>
                           </a:ext>
                         </a:extLst>
                       </wps:spPr>
@@ -146,133 +146,7 @@
         <mc:AlternateContent>
           <mc:Choice Requires="wps">
             <w:drawing>
-              <wp:anchor distT="0" distB="0" distL="114300" distR="114300" simplePos="0" relativeHeight="251662336" behindDoc="0" locked="0" layoutInCell="1" allowOverlap="1" wp14:anchorId="54CA7D3C" wp14:editId="77335563">
-                <wp:simplePos x="0" y="0"/>
-                <wp:positionH relativeFrom="margin">
-                  <wp:align>center</wp:align>
-                </wp:positionH>
-                <wp:positionV relativeFrom="paragraph">
-                  <wp:posOffset>5486400</wp:posOffset>
-                </wp:positionV>
-                <wp:extent cx="3314700" cy="342900"/>
-                <wp:effectExtent l="0" t="0" r="0" b="12700"/>
-                <wp:wrapNone/>
-                <wp:docPr id="4" name="Text Box 4"/>
-                <wp:cNvGraphicFramePr/>
-                <a:graphic xmlns:a="http://schemas.openxmlformats.org/drawingml/2006/main">
-                  <a:graphicData uri="http://schemas.microsoft.com/office/word/2010/wordprocessingShape">
-                    <wps:wsp>
-                      <wps:cNvSpPr txBox="1"/>
-                      <wps:spPr>
-                        <a:xfrm>
-                          <a:off x="0" y="0"/>
-                          <a:ext cx="3314700" cy="342900"/>
-                        </a:xfrm>
-                        <a:prstGeom prst="rect">
-                          <a:avLst/>
-                        </a:prstGeom>
-                        <a:noFill/>
-                        <a:ln>
-                          <a:noFill/>
-                        </a:ln>
-                        <a:effectLst/>
-                        <a:extLst>
-                          <a:ext uri="{C572A759-6A51-4108-AA02-DFA0A04FC94B}">
-                            <ma14:wrappingTextBoxFlag xmlns="" xmlns:mo="http://schemas.microsoft.com/office/mac/office/2008/main" xmlns:mv="urn:schemas-microsoft-com:mac:vml" xmlns:o="urn:schemas-microsoft-com:office:office" xmlns:v="urn:schemas-microsoft-com:vml" xmlns:w10="urn:schemas-microsoft-com:office:word" xmlns:w="http://schemas.openxmlformats.org/wordprocessingml/2006/main" xmlns:ma14="http://schemas.microsoft.com/office/mac/drawingml/2011/main"/>
-                          </a:ext>
-                        </a:extLst>
-                      </wps:spPr>
-                      <wps:style>
-                        <a:lnRef idx="0">
-                          <a:schemeClr val="accent1"/>
-                        </a:lnRef>
-                        <a:fillRef idx="0">
-                          <a:schemeClr val="accent1"/>
-                        </a:fillRef>
-                        <a:effectRef idx="0">
-                          <a:schemeClr val="accent1"/>
-                        </a:effectRef>
-                        <a:fontRef idx="minor">
-                          <a:schemeClr val="dk1"/>
-                        </a:fontRef>
-                      </wps:style>
-                      <wps:txbx>
-                        <w:txbxContent>
-                          <w:p>
-                            <w:pPr>
-                              <w:jc w:val="center"/>
-                              <w:rPr>
-                                <w:rFonts w:ascii="Open Sans" w:hAnsi="Open Sans"/>
-                                <w:sz w:val="36"/>
-                                <w:szCs w:val="36"/>
-                              </w:rPr>
-                            </w:pPr>
-                            <w:proofErr w:type="gramStart"/>
-                            <w:r>
-                              <w:rPr>
-                                <w:rFonts w:ascii="Open Sans" w:hAnsi="Open Sans"/>
-                                <w:sz w:val="36"/>
-                                <w:szCs w:val="36"/>
-                              </w:rPr>
-                              <w:t>SUB TITLE</w:t>
-                            </w:r>
-                            <w:proofErr w:type="gramEnd"/>
-                          </w:p>
-                        </w:txbxContent>
-                      </wps:txbx>
-                      <wps:bodyPr rot="0" spcFirstLastPara="0" vertOverflow="overflow" horzOverflow="overflow" vert="horz" wrap="square" lIns="91440" tIns="45720" rIns="91440" bIns="45720" numCol="1" spcCol="0" rtlCol="0" fromWordArt="0" anchor="t" anchorCtr="0" forceAA="0" compatLnSpc="1">
-                        <a:prstTxWarp prst="textNoShape">
-                          <a:avLst/>
-                        </a:prstTxWarp>
-                        <a:noAutofit/>
-                      </wps:bodyPr>
-                    </wps:wsp>
-                  </a:graphicData>
-                </a:graphic>
-              </wp:anchor>
-            </w:drawing>
-          </mc:Choice>
-          <mc:Fallback>
-            <w:pict>
-              <v:shape w14:anchorId="54CA7D3C" id="Text Box 4" o:spid="_x0000_s1027" type="#_x0000_t202" style="position:absolute;margin-left:0;margin-top:6in;width:261pt;height:27pt;z-index:251662336;visibility:visible;mso-wrap-style:square;mso-wrap-distance-left:9pt;mso-wrap-distance-top:0;mso-wrap-distance-right:9pt;mso-wrap-distance-bottom:0;mso-position-horizontal:center;mso-position-horizontal-relative:margin;mso-position-vertical:absolute;mso-position-vertical-relative:text;v-text-anchor:top" o:gfxdata="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" filled="f" stroked="f">
-                <v:textbox>
-                  <w:txbxContent>
-                    <w:p>
-                      <w:pPr>
-                        <w:jc w:val="center"/>
-                        <w:rPr>
-                          <w:rFonts w:ascii="Open Sans" w:hAnsi="Open Sans"/>
-                          <w:sz w:val="36"/>
-                          <w:szCs w:val="36"/>
-                        </w:rPr>
-                      </w:pPr>
-                      <w:proofErr w:type="gramStart"/>
-                      <w:r>
-                        <w:rPr>
-                          <w:rFonts w:ascii="Open Sans" w:hAnsi="Open Sans"/>
-                          <w:sz w:val="36"/>
-                          <w:szCs w:val="36"/>
-                        </w:rPr>
-                        <w:t>SUB TITLE</w:t>
-                      </w:r>
-                      <w:proofErr w:type="gramEnd"/>
-                    </w:p>
-                  </w:txbxContent>
-                </v:textbox>
-                <w10:wrap anchorx="margin"/>
-              </v:shape>
-            </w:pict>
-          </mc:Fallback>
-        </mc:AlternateContent>
-      </w:r>
-      <w:r>
-        <w:rPr>
-          <w:noProof/>
-        </w:rPr>
-        <mc:AlternateContent>
-          <mc:Choice Requires="wps">
-            <w:drawing>
-              <wp:anchor distT="0" distB="0" distL="114300" distR="114300" simplePos="0" relativeHeight="251661312" behindDoc="0" locked="0" layoutInCell="1" allowOverlap="1" wp14:anchorId="075FBB11" wp14:editId="7E9837A4">
+              <wp:anchor distT="0" distB="0" distL="114300" distR="114300" simplePos="0" relativeHeight="251661312" behindDoc="0" locked="0" layoutInCell="1" allowOverlap="1" wp14:anchorId="075FBB11" wp14:editId="02F85981">
                 <wp:simplePos x="0" y="0"/>
                 <wp:positionH relativeFrom="margin">
                   <wp:align>center</wp:align>
@@ -304,7 +178,7 @@
                         <a:effectLst/>
                         <a:extLst>
                           <a:ext uri="{C572A759-6A51-4108-AA02-DFA0A04FC94B}">
-                            <ma14:wrappingTextBoxFlag xmlns="" xmlns:mo="http://schemas.microsoft.com/office/mac/office/2008/main" xmlns:mv="urn:schemas-microsoft-com:mac:vml" xmlns:o="urn:schemas-microsoft-com:office:office" xmlns:v="urn:schemas-microsoft-com:vml" xmlns:w10="urn:schemas-microsoft-com:office:word" xmlns:w="http://schemas.openxmlformats.org/wordprocessingml/2006/main" xmlns:ma14="http://schemas.microsoft.com/office/mac/drawingml/2011/main"/>
+                            <ma14:wrappingTextBoxFlag xmlns:ma14="http://schemas.microsoft.com/office/mac/drawingml/2011/main" xmlns:w="http://schemas.openxmlformats.org/wordprocessingml/2006/main" xmlns:w10="urn:schemas-microsoft-com:office:word" xmlns:v="urn:schemas-microsoft-com:vml" xmlns:o="urn:schemas-microsoft-com:office:office" xmlns:mv="urn:schemas-microsoft-com:mac:vml" xmlns:mo="http://schemas.microsoft.com/office/mac/office/2008/main" xmlns=""/>
                           </a:ext>
                         </a:extLst>
                       </wps:spPr>
@@ -364,7 +238,11 @@
           </mc:Choice>
           <mc:Fallback>
             <w:pict>
-              <v:shape w14:anchorId="075FBB11" id="Text Box 3" o:spid="_x0000_s1028" type="#_x0000_t202" style="position:absolute;margin-left:0;margin-top:5in;width:459pt;height:1in;z-index:251661312;visibility:visible;mso-wrap-style:square;mso-width-percent:0;mso-height-percent:0;mso-wrap-distance-left:9pt;mso-wrap-distance-top:0;mso-wrap-distance-right:9pt;mso-wrap-distance-bottom:0;mso-position-horizontal:center;mso-position-horizontal-relative:margin;mso-position-vertical:absolute;mso-position-vertical-relative:text;mso-width-percent:0;mso-height-percent:0;mso-width-relative:margin;mso-height-relative:margin;v-text-anchor:top" o:gfxdata="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" filled="f" stroked="f">
+              <v:shapetype w14:anchorId="075FBB11" id="_x0000_t202" coordsize="21600,21600" o:spt="202" path="m,l,21600r21600,l21600,xe">
+                <v:stroke joinstyle="miter"/>
+                <v:path gradientshapeok="t" o:connecttype="rect"/>
+              </v:shapetype>
+              <v:shape id="Text Box 3" o:spid="_x0000_s1027" type="#_x0000_t202" style="position:absolute;margin-left:0;margin-top:5in;width:459pt;height:1in;z-index:251661312;visibility:visible;mso-wrap-style:square;mso-width-percent:0;mso-height-percent:0;mso-wrap-distance-left:9pt;mso-wrap-distance-top:0;mso-wrap-distance-right:9pt;mso-wrap-distance-bottom:0;mso-position-horizontal:center;mso-position-horizontal-relative:margin;mso-position-vertical:absolute;mso-position-vertical-relative:text;mso-width-percent:0;mso-height-percent:0;mso-width-relative:margin;mso-height-relative:margin;v-text-anchor:top" o:gfxdata="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" filled="f" stroked="f">
                 <v:textbox>
                   <w:txbxContent>
                     <w:p>
@@ -407,15 +285,15 @@
           <w:noProof/>
         </w:rPr>
         <w:drawing>
-          <wp:anchor distT="0" distB="0" distL="114300" distR="114300" simplePos="0" relativeHeight="251660288" behindDoc="0" locked="0" layoutInCell="1" allowOverlap="1" wp14:anchorId="309B7ED2" wp14:editId="75FCC7D2">
+          <wp:anchor distT="0" distB="0" distL="114300" distR="114300" simplePos="0" relativeHeight="251660288" behindDoc="0" locked="0" layoutInCell="1" allowOverlap="1" wp14:anchorId="309B7ED2" wp14:editId="47BB64CC">
             <wp:simplePos x="0" y="0"/>
             <wp:positionH relativeFrom="column">
-              <wp:posOffset>-1028700</wp:posOffset>
+              <wp:posOffset>1798683</wp:posOffset>
             </wp:positionH>
             <wp:positionV relativeFrom="paragraph">
-              <wp:posOffset>170815</wp:posOffset>
+              <wp:posOffset>165735</wp:posOffset>
             </wp:positionV>
-            <wp:extent cx="8001000" cy="2743200"/>
+            <wp:extent cx="2351314" cy="2743200"/>
             <wp:effectExtent l="0" t="0" r="0" b="0"/>
             <wp:wrapNone/>
             <wp:docPr id="2" name="Picture 2"/>
@@ -426,17 +304,11 @@
               <a:graphicData uri="http://schemas.openxmlformats.org/drawingml/2006/picture">
                 <pic:pic xmlns:pic="http://schemas.openxmlformats.org/drawingml/2006/picture">
                   <pic:nvPicPr>
-                    <pic:cNvPr id="0" name="Untitled.png"/>
+                    <pic:cNvPr id="2" name="Picture 2"/>
                     <pic:cNvPicPr/>
                   </pic:nvPicPr>
                   <pic:blipFill>
-                    <a:blip r:embed="rId11">
-                      <a:extLst>
-                        <a:ext uri="{28A0092B-C50C-407E-A947-70E740481C1C}">
-                          <a14:useLocalDpi xmlns:a14="http://schemas.microsoft.com/office/drawing/2010/main" val="0"/>
-                        </a:ext>
-                      </a:extLst>
-                    </a:blip>
+                    <a:blip r:embed="rId11"/>
                     <a:stretch>
                       <a:fillRect/>
                     </a:stretch>
@@ -444,7 +316,7 @@
                   <pic:spPr>
                     <a:xfrm>
                       <a:off x="0" y="0"/>
-                      <a:ext cx="8001000" cy="2743200"/>
+                      <a:ext cx="2351314" cy="2743200"/>
                     </a:xfrm>
                     <a:prstGeom prst="rect">
                       <a:avLst/>
@@ -543,7 +415,7 @@
                         <a:effectLst/>
                         <a:extLst>
                           <a:ext uri="{C572A759-6A51-4108-AA02-DFA0A04FC94B}">
-                            <ma14:wrappingTextBoxFlag xmlns="" xmlns:mo="http://schemas.microsoft.com/office/mac/office/2008/main" xmlns:mv="urn:schemas-microsoft-com:mac:vml" xmlns:o="urn:schemas-microsoft-com:office:office" xmlns:v="urn:schemas-microsoft-com:vml" xmlns:w10="urn:schemas-microsoft-com:office:word" xmlns:w="http://schemas.openxmlformats.org/wordprocessingml/2006/main" xmlns:ma14="http://schemas.microsoft.com/office/mac/drawingml/2011/main"/>
+                            <ma14:wrappingTextBoxFlag xmlns:ma14="http://schemas.microsoft.com/office/mac/drawingml/2011/main" xmlns:w="http://schemas.openxmlformats.org/wordprocessingml/2006/main" xmlns:w10="urn:schemas-microsoft-com:office:word" xmlns:v="urn:schemas-microsoft-com:vml" xmlns:o="urn:schemas-microsoft-com:office:office" xmlns:mv="urn:schemas-microsoft-com:mac:vml" xmlns:mo="http://schemas.microsoft.com/office/mac/office/2008/main" xmlns=""/>
                           </a:ext>
                         </a:extLst>
                       </wps:spPr>
@@ -638,7 +510,7 @@
                         <a:effectLst/>
                         <a:extLst>
                           <a:ext uri="{C572A759-6A51-4108-AA02-DFA0A04FC94B}">
-                            <ma14:wrappingTextBoxFlag xmlns="" xmlns:mo="http://schemas.microsoft.com/office/mac/office/2008/main" xmlns:mv="urn:schemas-microsoft-com:mac:vml" xmlns:o="urn:schemas-microsoft-com:office:office" xmlns:v="urn:schemas-microsoft-com:vml" xmlns:w10="urn:schemas-microsoft-com:office:word" xmlns:w="http://schemas.openxmlformats.org/wordprocessingml/2006/main" xmlns:ma14="http://schemas.microsoft.com/office/mac/drawingml/2011/main"/>
+                            <ma14:wrappingTextBoxFlag xmlns:ma14="http://schemas.microsoft.com/office/mac/drawingml/2011/main" xmlns:w="http://schemas.openxmlformats.org/wordprocessingml/2006/main" xmlns:w10="urn:schemas-microsoft-com:office:word" xmlns:v="urn:schemas-microsoft-com:vml" xmlns:o="urn:schemas-microsoft-com:office:office" xmlns:mv="urn:schemas-microsoft-com:mac:vml" xmlns:mo="http://schemas.microsoft.com/office/mac/office/2008/main" xmlns=""/>
                           </a:ext>
                         </a:extLst>
                       </wps:spPr>
@@ -791,7 +663,7 @@
                         <a:effectLst/>
                         <a:extLst>
                           <a:ext uri="{C572A759-6A51-4108-AA02-DFA0A04FC94B}">
-                            <ma14:wrappingTextBoxFlag xmlns="" xmlns:mo="http://schemas.microsoft.com/office/mac/office/2008/main" xmlns:mv="urn:schemas-microsoft-com:mac:vml" xmlns:o="urn:schemas-microsoft-com:office:office" xmlns:v="urn:schemas-microsoft-com:vml" xmlns:w10="urn:schemas-microsoft-com:office:word" xmlns:w="http://schemas.openxmlformats.org/wordprocessingml/2006/main" xmlns:ma14="http://schemas.microsoft.com/office/mac/drawingml/2011/main"/>
+                            <ma14:wrappingTextBoxFlag xmlns:ma14="http://schemas.microsoft.com/office/mac/drawingml/2011/main" xmlns:w="http://schemas.openxmlformats.org/wordprocessingml/2006/main" xmlns:w10="urn:schemas-microsoft-com:office:word" xmlns:v="urn:schemas-microsoft-com:vml" xmlns:o="urn:schemas-microsoft-com:office:office" xmlns:mv="urn:schemas-microsoft-com:mac:vml" xmlns:mo="http://schemas.microsoft.com/office/mac/office/2008/main" xmlns=""/>
                           </a:ext>
                         </a:extLst>
                       </wps:spPr>
@@ -964,7 +836,7 @@
                         <a:effectLst/>
                         <a:extLst>
                           <a:ext uri="{C572A759-6A51-4108-AA02-DFA0A04FC94B}">
-                            <ma14:wrappingTextBoxFlag xmlns="" xmlns:mo="http://schemas.microsoft.com/office/mac/office/2008/main" xmlns:mv="urn:schemas-microsoft-com:mac:vml" xmlns:o="urn:schemas-microsoft-com:office:office" xmlns:v="urn:schemas-microsoft-com:vml" xmlns:w10="urn:schemas-microsoft-com:office:word" xmlns:w="http://schemas.openxmlformats.org/wordprocessingml/2006/main" xmlns:ma14="http://schemas.microsoft.com/office/mac/drawingml/2011/main"/>
+                            <ma14:wrappingTextBoxFlag xmlns:ma14="http://schemas.microsoft.com/office/mac/drawingml/2011/main" xmlns:w="http://schemas.openxmlformats.org/wordprocessingml/2006/main" xmlns:w10="urn:schemas-microsoft-com:office:word" xmlns:v="urn:schemas-microsoft-com:vml" xmlns:o="urn:schemas-microsoft-com:office:office" xmlns:mv="urn:schemas-microsoft-com:mac:vml" xmlns:mo="http://schemas.microsoft.com/office/mac/office/2008/main" xmlns=""/>
                           </a:ext>
                         </a:extLst>
                       </wps:spPr>
@@ -2148,76 +2020,9 @@
       </w:pPr>
       <w:r>
         <w:rPr>
-          <w:color w:val="FF0000"/>
-        </w:rPr>
-        <w:t>Introduce the game. P</w:t>
-      </w:r>
-      <w:r>
-        <w:rPr>
-          <w:color w:val="FF0000"/>
-        </w:rPr>
-        <w:t xml:space="preserve">resent information on why this game will be fun, the purpose of the game, </w:t>
-      </w:r>
-      <w:r>
-        <w:rPr>
-          <w:color w:val="FF0000"/>
-        </w:rPr>
-        <w:t xml:space="preserve">what the player does, </w:t>
-      </w:r>
-      <w:r>
-        <w:rPr>
-          <w:color w:val="FF0000"/>
-        </w:rPr>
-        <w:t>and so on</w:t>
-      </w:r>
-      <w:r>
-        <w:rPr>
-          <w:color w:val="FF0000"/>
-        </w:rPr>
-        <w:t>. This is meant to be a quick analysis of the game and what you can expect from it.</w:t>
-      </w:r>
-    </w:p>
-    <w:p>
-      <w:pPr>
-        <w:rPr>
-          <w:color w:val="FF0000"/>
-        </w:rPr>
-      </w:pPr>
-      <w:r>
-        <w:rPr>
-          <w:color w:val="FF0000"/>
-        </w:rPr>
-        <w:tab/>
-      </w:r>
-      <w:r>
-        <w:rPr>
-          <w:color w:val="FF0000"/>
-        </w:rPr>
-        <w:t>(</w:t>
-      </w:r>
-      <w:r>
-        <w:rPr>
-          <w:color w:val="FF0000"/>
-        </w:rPr>
-        <w:t xml:space="preserve">No more than </w:t>
-      </w:r>
-      <w:r>
-        <w:rPr>
-          <w:color w:val="FF0000"/>
-        </w:rPr>
-        <w:t>150</w:t>
-      </w:r>
-      <w:r>
-        <w:rPr>
-          <w:color w:val="FF0000"/>
-        </w:rPr>
-        <w:t xml:space="preserve"> words</w:t>
-      </w:r>
-      <w:r>
-        <w:rPr>
-          <w:color w:val="FF0000"/>
-        </w:rPr>
-        <w:t>)</w:t>
+          <w:color w:val="000000" w:themeColor="text1"/>
+        </w:rPr>
+        <w:t>Feather Face is a game made in the image of the platformers everyone knows. As Feather Face you meet challenges on your way to save your land from invaders.</w:t>
       </w:r>
     </w:p>
     <w:p/>
@@ -2242,35 +2047,9 @@
       </w:pPr>
       <w:r>
         <w:rPr>
-          <w:color w:val="FF0000"/>
-        </w:rPr>
-        <w:t>E</w:t>
-      </w:r>
-      <w:r>
-        <w:rPr>
-          <w:color w:val="FF0000"/>
-        </w:rPr>
-        <w:t>xplain the game as if you were pitching it to potential players.</w:t>
-      </w:r>
-      <w:r>
-        <w:rPr>
-          <w:color w:val="FF0000"/>
-        </w:rPr>
-        <w:t xml:space="preserve"> This should be very intriguing. It typically includes the title, genre, platform, and brief idea of what the player does or has to overcome.</w:t>
-      </w:r>
-    </w:p>
-    <w:p>
-      <w:pPr>
-        <w:ind w:firstLine="720"/>
-        <w:rPr>
-          <w:color w:val="FF0000"/>
-        </w:rPr>
-      </w:pPr>
-      <w:r>
-        <w:rPr>
-          <w:color w:val="FF0000"/>
-        </w:rPr>
-        <w:t>(No more than 50 words)</w:t>
+          <w:color w:val="000000" w:themeColor="text1"/>
+        </w:rPr>
+        <w:t xml:space="preserve">Feather Face is a 2-dimensional platformer where you avoid obstacles, solve puzzles, collect pineapples, defeat enemies on your way to expel them from you island home. </w:t>
       </w:r>
     </w:p>
     <w:p/>
@@ -2287,50 +2066,12 @@
     <w:p>
       <w:pPr>
         <w:pStyle w:val="Style1n"/>
-        <w:rPr>
-          <w:color w:val="FF0000"/>
-        </w:rPr>
-      </w:pPr>
-      <w:r>
-        <w:rPr>
-          <w:color w:val="FF0000"/>
-        </w:rPr>
-        <w:t>List or describe the game’s genre/genres</w:t>
-      </w:r>
-    </w:p>
-    <w:p>
-      <w:pPr>
-        <w:ind w:firstLine="720"/>
-      </w:pPr>
-      <w:r>
-        <w:rPr>
-          <w:color w:val="FF0000"/>
-        </w:rPr>
-        <w:t>(</w:t>
-      </w:r>
-      <w:r>
-        <w:rPr>
-          <w:color w:val="FF0000"/>
-        </w:rPr>
-        <w:t xml:space="preserve">No more than </w:t>
-      </w:r>
-      <w:r>
-        <w:rPr>
-          <w:color w:val="FF0000"/>
-        </w:rPr>
-        <w:t>15</w:t>
-      </w:r>
-      <w:r>
-        <w:rPr>
-          <w:color w:val="FF0000"/>
-        </w:rPr>
-        <w:t xml:space="preserve"> words</w:t>
-      </w:r>
-      <w:r>
-        <w:rPr>
-          <w:color w:val="FF0000"/>
-        </w:rPr>
-        <w:t>)</w:t>
+      </w:pPr>
+      <w:r>
+        <w:rPr>
+          <w:color w:val="000000" w:themeColor="text1"/>
+        </w:rPr>
+        <w:t>2D Platformer</w:t>
       </w:r>
     </w:p>
     <w:p/>
@@ -2347,50 +2088,12 @@
     <w:p>
       <w:pPr>
         <w:pStyle w:val="Style1n"/>
-        <w:rPr>
-          <w:color w:val="FF0000"/>
-        </w:rPr>
-      </w:pPr>
-      <w:r>
-        <w:rPr>
-          <w:color w:val="FF0000"/>
-        </w:rPr>
-        <w:t>List or describe the platforms the game will be made for.</w:t>
-      </w:r>
-    </w:p>
-    <w:p>
-      <w:r>
-        <w:tab/>
-      </w:r>
-      <w:r>
-        <w:rPr>
-          <w:color w:val="FF0000"/>
-        </w:rPr>
-        <w:t>(</w:t>
-      </w:r>
-      <w:r>
-        <w:rPr>
-          <w:color w:val="FF0000"/>
-        </w:rPr>
-        <w:t xml:space="preserve">No more than </w:t>
-      </w:r>
-      <w:r>
-        <w:rPr>
-          <w:color w:val="FF0000"/>
-        </w:rPr>
-        <w:t>15</w:t>
-      </w:r>
-      <w:r>
-        <w:rPr>
-          <w:color w:val="FF0000"/>
-        </w:rPr>
-        <w:t xml:space="preserve"> words</w:t>
-      </w:r>
-      <w:r>
-        <w:rPr>
-          <w:color w:val="FF0000"/>
-        </w:rPr>
-        <w:t>)</w:t>
+      </w:pPr>
+      <w:r>
+        <w:rPr>
+          <w:color w:val="000000" w:themeColor="text1"/>
+        </w:rPr>
+        <w:t>Consoles and computer</w:t>
       </w:r>
     </w:p>
     <w:p/>
@@ -2408,122 +2111,12 @@
       <w:pPr>
         <w:pStyle w:val="Style1n"/>
         <w:jc w:val="both"/>
-        <w:rPr>
-          <w:color w:val="FF0000"/>
-        </w:rPr>
-      </w:pPr>
-      <w:r>
-        <w:rPr>
-          <w:color w:val="FF0000"/>
-        </w:rPr>
-        <w:t>P</w:t>
-      </w:r>
-      <w:r>
-        <w:rPr>
-          <w:color w:val="FF0000"/>
-        </w:rPr>
-        <w:t xml:space="preserve">rovide information </w:t>
-      </w:r>
-      <w:r>
-        <w:rPr>
-          <w:color w:val="FF0000"/>
-        </w:rPr>
-        <w:t xml:space="preserve">on </w:t>
-      </w:r>
-      <w:r>
-        <w:rPr>
-          <w:color w:val="FF0000"/>
-        </w:rPr>
-        <w:t>the audience</w:t>
-      </w:r>
-      <w:r>
-        <w:rPr>
-          <w:color w:val="FF0000"/>
-        </w:rPr>
-        <w:t xml:space="preserve"> the game is targeted to. </w:t>
-      </w:r>
-      <w:r>
-        <w:rPr>
-          <w:color w:val="FF0000"/>
-        </w:rPr>
-        <w:t>A</w:t>
-      </w:r>
-      <w:r>
-        <w:rPr>
-          <w:color w:val="FF0000"/>
-        </w:rPr>
-        <w:t xml:space="preserve">dd details and information on the </w:t>
-      </w:r>
-      <w:r>
-        <w:rPr>
-          <w:color w:val="FF0000"/>
-        </w:rPr>
-        <w:t xml:space="preserve">intended </w:t>
-      </w:r>
-      <w:r>
-        <w:rPr>
-          <w:color w:val="FF0000"/>
-        </w:rPr>
-        <w:t>audience</w:t>
-      </w:r>
-      <w:r>
-        <w:rPr>
-          <w:color w:val="FF0000"/>
-        </w:rPr>
-        <w:t xml:space="preserve"> such as their habits, behaviors, likes, and dislikes</w:t>
-      </w:r>
-      <w:r>
-        <w:rPr>
-          <w:color w:val="FF0000"/>
-        </w:rPr>
-        <w:t>.</w:t>
-      </w:r>
-      <w:r>
-        <w:rPr>
-          <w:color w:val="FF0000"/>
-        </w:rPr>
-        <w:t xml:space="preserve"> Are you targeting your game to a specific age group or perhaps people that enjoy certain genres?</w:t>
-      </w:r>
-      <w:r>
-        <w:rPr>
-          <w:color w:val="FF0000"/>
-        </w:rPr>
-        <w:t xml:space="preserve"> Is your intended audience from specific communities or will their locale play a role?</w:t>
-      </w:r>
-    </w:p>
-    <w:p>
-      <w:r>
-        <w:tab/>
-      </w:r>
-      <w:r>
-        <w:rPr>
-          <w:color w:val="FF0000"/>
-        </w:rPr>
-        <w:t>(</w:t>
-      </w:r>
-      <w:r>
-        <w:rPr>
-          <w:color w:val="FF0000"/>
-        </w:rPr>
-        <w:t xml:space="preserve">No more than </w:t>
-      </w:r>
-      <w:r>
-        <w:rPr>
-          <w:color w:val="FF0000"/>
-        </w:rPr>
-        <w:t>150</w:t>
-      </w:r>
-      <w:r>
-        <w:rPr>
-          <w:color w:val="FF0000"/>
-        </w:rPr>
-        <w:t xml:space="preserve"> words</w:t>
-      </w:r>
-      <w:r>
-        <w:rPr>
-          <w:color w:val="FF0000"/>
-        </w:rPr>
-        <w:t>)</w:t>
+      </w:pPr>
+      <w:r>
+        <w:rPr>
+          <w:color w:val="000000" w:themeColor="text1"/>
+        </w:rPr>
+        <w:t>Targets all ages that enjoy the 2D platformer genre.</w:t>
       </w:r>
     </w:p>
     <w:p/>
@@ -2547,128 +2140,26 @@
       <w:pPr>
         <w:pStyle w:val="Style1n"/>
         <w:jc w:val="both"/>
-        <w:rPr>
-          <w:color w:val="FF0000"/>
-        </w:rPr>
-      </w:pPr>
-      <w:r>
-        <w:rPr>
-          <w:color w:val="FF0000"/>
-        </w:rPr>
-        <w:t>T</w:t>
-      </w:r>
-      <w:r>
-        <w:rPr>
-          <w:color w:val="FF0000"/>
-        </w:rPr>
-        <w:t xml:space="preserve">his is where you present a story </w:t>
-      </w:r>
-      <w:r>
-        <w:rPr>
-          <w:color w:val="FF0000"/>
-        </w:rPr>
-        <w:t>synopsis and</w:t>
-      </w:r>
-      <w:r>
-        <w:rPr>
-          <w:color w:val="FF0000"/>
-        </w:rPr>
-        <w:t xml:space="preserve"> discuss how the story will unfold as the player makes his or her way through the game. </w:t>
-      </w:r>
-      <w:r>
-        <w:rPr>
-          <w:color w:val="FF0000"/>
-        </w:rPr>
-        <w:t>Include</w:t>
-      </w:r>
-      <w:r>
-        <w:rPr>
-          <w:color w:val="FF0000"/>
-        </w:rPr>
-        <w:t xml:space="preserve"> information </w:t>
-      </w:r>
-      <w:r>
-        <w:rPr>
-          <w:color w:val="FF0000"/>
-        </w:rPr>
-        <w:t xml:space="preserve">on </w:t>
-      </w:r>
-      <w:r>
-        <w:rPr>
-          <w:color w:val="FF0000"/>
-        </w:rPr>
-        <w:t>the key characters in the game,</w:t>
-      </w:r>
-      <w:r>
-        <w:rPr>
-          <w:color w:val="FF0000"/>
-        </w:rPr>
-        <w:t xml:space="preserve"> including descriptions, abilities</w:t>
-      </w:r>
-      <w:r>
-        <w:rPr>
-          <w:color w:val="FF0000"/>
-        </w:rPr>
-        <w:t>,</w:t>
-      </w:r>
-      <w:r>
-        <w:rPr>
-          <w:color w:val="FF0000"/>
-        </w:rPr>
-        <w:t xml:space="preserve"> characteristics,</w:t>
-      </w:r>
-      <w:r>
-        <w:rPr>
-          <w:color w:val="FF0000"/>
-        </w:rPr>
-        <w:t xml:space="preserve"> how they fit into the story, how they affect gam</w:t>
-      </w:r>
-      <w:r>
-        <w:rPr>
-          <w:color w:val="FF0000"/>
-        </w:rPr>
-        <w:t>e</w:t>
-      </w:r>
-      <w:r>
-        <w:rPr>
-          <w:color w:val="FF0000"/>
-        </w:rPr>
-        <w:t xml:space="preserve">play, what the player will learn from them, etc. </w:t>
-      </w:r>
-    </w:p>
-    <w:p>
-      <w:r>
-        <w:tab/>
-      </w:r>
-      <w:r>
-        <w:rPr>
-          <w:color w:val="FF0000"/>
-        </w:rPr>
-        <w:t>(Each field should be n</w:t>
-      </w:r>
-      <w:r>
-        <w:rPr>
-          <w:color w:val="FF0000"/>
-        </w:rPr>
-        <w:t xml:space="preserve">o more than </w:t>
-      </w:r>
-      <w:r>
-        <w:rPr>
-          <w:color w:val="FF0000"/>
-        </w:rPr>
-        <w:t>50</w:t>
-      </w:r>
-      <w:r>
-        <w:rPr>
-          <w:color w:val="FF0000"/>
-        </w:rPr>
-        <w:t xml:space="preserve"> words</w:t>
-      </w:r>
-      <w:r>
-        <w:rPr>
-          <w:color w:val="FF0000"/>
-        </w:rPr>
-        <w:t>)</w:t>
+      </w:pPr>
+      <w:r>
+        <w:rPr>
+          <w:color w:val="000000" w:themeColor="text1"/>
+        </w:rPr>
+        <w:t xml:space="preserve">Feather Face’s home has been invaded, his people taken captive and now he must fight to free his friends, family, and home. Jump to avoid obstacles, </w:t>
+      </w:r>
+      <w:proofErr w:type="gramStart"/>
+      <w:r>
+        <w:rPr>
+          <w:color w:val="000000" w:themeColor="text1"/>
+        </w:rPr>
+        <w:t>avoid</w:t>
+      </w:r>
+      <w:proofErr w:type="gramEnd"/>
+      <w:r>
+        <w:rPr>
+          <w:color w:val="000000" w:themeColor="text1"/>
+        </w:rPr>
+        <w:t xml:space="preserve"> or attack enemies, collect pineapples to earn bonuses.</w:t>
       </w:r>
     </w:p>
     <w:p/>
@@ -2679,9 +2170,9 @@
         <w:tblLook w:val="04A0" w:firstRow="1" w:lastRow="0" w:firstColumn="1" w:lastColumn="0" w:noHBand="0" w:noVBand="1"/>
       </w:tblPr>
       <w:tblGrid>
-        <w:gridCol w:w="2393"/>
-        <w:gridCol w:w="2314"/>
-        <w:gridCol w:w="2338"/>
+        <w:gridCol w:w="2354"/>
+        <w:gridCol w:w="2337"/>
+        <w:gridCol w:w="2354"/>
         <w:gridCol w:w="2305"/>
       </w:tblGrid>
       <w:tr>
@@ -2787,23 +2278,16 @@
               <w:rPr>
                 <w:rFonts w:asciiTheme="majorHAnsi" w:hAnsiTheme="majorHAnsi"/>
               </w:rPr>
-              <w:t>Character Name</w:t>
+              <w:t>Feather Face</w:t>
             </w:r>
-          </w:p>
-          <w:p>
-            <w:pPr>
-              <w:rPr>
-                <w:rFonts w:asciiTheme="majorHAnsi" w:hAnsiTheme="majorHAnsi"/>
-              </w:rPr>
-            </w:pPr>
             <w:r>
               <w:rPr>
                 <w:rFonts w:asciiTheme="majorHAnsi" w:hAnsiTheme="majorHAnsi"/>
                 <w:noProof/>
               </w:rPr>
               <w:drawing>
-                <wp:inline distT="0" distB="0" distL="0" distR="0" wp14:anchorId="4D933C75" wp14:editId="55F4491F">
-                  <wp:extent cx="1371600" cy="1068998"/>
+                <wp:inline distT="0" distB="0" distL="0" distR="0" wp14:anchorId="4D933C75" wp14:editId="4C40C88C">
+                  <wp:extent cx="916712" cy="1069498"/>
                   <wp:effectExtent l="0" t="0" r="0" b="0"/>
                   <wp:docPr id="19" name="Picture 19"/>
                   <wp:cNvGraphicFramePr>
@@ -2813,17 +2297,11 @@
                     <a:graphicData uri="http://schemas.openxmlformats.org/drawingml/2006/picture">
                       <pic:pic xmlns:pic="http://schemas.openxmlformats.org/drawingml/2006/picture">
                         <pic:nvPicPr>
-                          <pic:cNvPr id="0" name="Untitled.png"/>
+                          <pic:cNvPr id="19" name="Picture 19"/>
                           <pic:cNvPicPr/>
                         </pic:nvPicPr>
                         <pic:blipFill>
-                          <a:blip r:embed="rId11">
-                            <a:extLst>
-                              <a:ext uri="{28A0092B-C50C-407E-A947-70E740481C1C}">
-                                <a14:useLocalDpi xmlns:a14="http://schemas.microsoft.com/office/drawing/2010/main" val="0"/>
-                              </a:ext>
-                            </a:extLst>
-                          </a:blip>
+                          <a:blip r:embed="rId11"/>
                           <a:stretch>
                             <a:fillRect/>
                           </a:stretch>
@@ -2831,7 +2309,7 @@
                         <pic:spPr>
                           <a:xfrm>
                             <a:off x="0" y="0"/>
-                            <a:ext cx="1372241" cy="1069498"/>
+                            <a:ext cx="916712" cy="1069498"/>
                           </a:xfrm>
                           <a:prstGeom prst="rect">
                             <a:avLst/>
@@ -2859,49 +2337,49 @@
               <w:rPr>
                 <w:rFonts w:asciiTheme="majorHAnsi" w:hAnsiTheme="majorHAnsi"/>
               </w:rPr>
-              <w:t>Describe the character</w:t>
+              <w:t>The hero who must free his people and home.</w:t>
+            </w:r>
+          </w:p>
+        </w:tc>
+        <w:tc>
+          <w:tcPr>
+            <w:tcW w:w="2394" w:type="dxa"/>
+          </w:tcPr>
+          <w:p>
+            <w:pPr>
+              <w:rPr>
+                <w:rFonts w:asciiTheme="majorHAnsi" w:hAnsiTheme="majorHAnsi"/>
+              </w:rPr>
+            </w:pPr>
+            <w:r>
+              <w:rPr>
+                <w:rFonts w:asciiTheme="majorHAnsi" w:hAnsiTheme="majorHAnsi"/>
+              </w:rPr>
+              <w:t>Runs and jumps through levels.</w:t>
+            </w:r>
+          </w:p>
+        </w:tc>
+        <w:tc>
+          <w:tcPr>
+            <w:tcW w:w="2394" w:type="dxa"/>
+          </w:tcPr>
+          <w:p>
+            <w:pPr>
+              <w:rPr>
+                <w:rFonts w:asciiTheme="majorHAnsi" w:hAnsiTheme="majorHAnsi"/>
+              </w:rPr>
+            </w:pPr>
+            <w:r>
+              <w:rPr>
+                <w:rFonts w:asciiTheme="majorHAnsi" w:hAnsiTheme="majorHAnsi"/>
+              </w:rPr>
+              <w:t>TBD</w:t>
             </w:r>
             <w:r>
               <w:rPr>
                 <w:rFonts w:asciiTheme="majorHAnsi" w:hAnsiTheme="majorHAnsi"/>
               </w:rPr>
-              <w:t>. It is a playable character or NPC. How does this character fit into the story, etc.</w:t>
-            </w:r>
-          </w:p>
-        </w:tc>
-        <w:tc>
-          <w:tcPr>
-            <w:tcW w:w="2394" w:type="dxa"/>
-          </w:tcPr>
-          <w:p>
-            <w:pPr>
-              <w:rPr>
-                <w:rFonts w:asciiTheme="majorHAnsi" w:hAnsiTheme="majorHAnsi"/>
-              </w:rPr>
-            </w:pPr>
-            <w:r>
-              <w:rPr>
-                <w:rFonts w:asciiTheme="majorHAnsi" w:hAnsiTheme="majorHAnsi"/>
-              </w:rPr>
-              <w:t>Describe the character’s abilities, personality and so forth.</w:t>
-            </w:r>
-          </w:p>
-        </w:tc>
-        <w:tc>
-          <w:tcPr>
-            <w:tcW w:w="2394" w:type="dxa"/>
-          </w:tcPr>
-          <w:p>
-            <w:pPr>
-              <w:rPr>
-                <w:rFonts w:asciiTheme="majorHAnsi" w:hAnsiTheme="majorHAnsi"/>
-              </w:rPr>
-            </w:pPr>
-            <w:r>
-              <w:rPr>
-                <w:rFonts w:asciiTheme="majorHAnsi" w:hAnsiTheme="majorHAnsi"/>
-              </w:rPr>
-              <w:t>Present any other notes about the character.</w:t>
+              <w:t>.</w:t>
             </w:r>
           </w:p>
         </w:tc>
@@ -2941,68 +2419,26 @@
       <w:pPr>
         <w:pStyle w:val="Style1n"/>
         <w:jc w:val="both"/>
-        <w:rPr>
-          <w:color w:val="FF0000"/>
-        </w:rPr>
-      </w:pPr>
-      <w:r>
-        <w:rPr>
-          <w:color w:val="FF0000"/>
-        </w:rPr>
-        <w:t>Include information on the game genre and how it is different, similar, or a hybrid of existing genres. Discuss what platform the game will be on, if it is going to be on multiple platforms discuss ways the game will be modified for each platform. Also, provide a general overview of the game modes avai</w:t>
-      </w:r>
-      <w:r>
-        <w:rPr>
-          <w:color w:val="FF0000"/>
-        </w:rPr>
-        <w:t>lable in single player and multi</w:t>
-      </w:r>
-      <w:r>
-        <w:rPr>
-          <w:color w:val="FF0000"/>
-        </w:rPr>
-        <w:t xml:space="preserve">player. </w:t>
-      </w:r>
-      <w:r>
-        <w:rPr>
-          <w:color w:val="FF0000"/>
-        </w:rPr>
-        <w:t>Also, list the Key Gameplay Features</w:t>
-      </w:r>
-      <w:r>
-        <w:rPr>
-          <w:color w:val="FF0000"/>
-        </w:rPr>
-        <w:t xml:space="preserve"> (selling features)</w:t>
-      </w:r>
-      <w:r>
-        <w:rPr>
-          <w:color w:val="FF0000"/>
-        </w:rPr>
-        <w:t xml:space="preserve"> of the game.</w:t>
-      </w:r>
-    </w:p>
-    <w:p>
-      <w:r>
-        <w:tab/>
-      </w:r>
-      <w:r>
-        <w:rPr>
-          <w:color w:val="FF0000"/>
-        </w:rPr>
-        <w:t>(</w:t>
-      </w:r>
-      <w:r>
-        <w:rPr>
-          <w:color w:val="FF0000"/>
-        </w:rPr>
-        <w:t>No more than 250 words</w:t>
-      </w:r>
-      <w:r>
-        <w:rPr>
-          <w:color w:val="FF0000"/>
-        </w:rPr>
-        <w:t>)</w:t>
+      </w:pPr>
+      <w:r>
+        <w:rPr>
+          <w:color w:val="000000" w:themeColor="text1"/>
+        </w:rPr>
+        <w:t xml:space="preserve">A single player, 2D platformer </w:t>
+      </w:r>
+      <w:proofErr w:type="gramStart"/>
+      <w:r>
+        <w:rPr>
+          <w:color w:val="000000" w:themeColor="text1"/>
+        </w:rPr>
+        <w:t>similar to</w:t>
+      </w:r>
+      <w:proofErr w:type="gramEnd"/>
+      <w:r>
+        <w:rPr>
+          <w:color w:val="000000" w:themeColor="text1"/>
+        </w:rPr>
+        <w:t xml:space="preserve"> the original Super Mario Bros. The game will maintain the same design across platforms, with variance made for different controls available.</w:t>
       </w:r>
     </w:p>
     <w:p/>
@@ -3020,38 +2456,18 @@
       <w:pPr>
         <w:pStyle w:val="Style1n"/>
         <w:jc w:val="both"/>
-        <w:rPr>
-          <w:color w:val="FF0000"/>
-        </w:rPr>
-      </w:pPr>
-      <w:r>
-        <w:rPr>
-          <w:color w:val="FF0000"/>
-        </w:rPr>
-        <w:t>Provide a general overview of how the player experiences the game. Walk them through the screens they will see, what the level looks like and what their character can do. Give them a brief idea of objectives &amp; hazards they will face.  This should be in a second-person point of view using the word “you” to tell a story to the audience (players).</w:t>
-      </w:r>
-    </w:p>
-    <w:p>
-      <w:r>
-        <w:tab/>
-      </w:r>
-      <w:r>
-        <w:rPr>
-          <w:color w:val="FF0000"/>
-        </w:rPr>
-        <w:t>(</w:t>
-      </w:r>
-      <w:r>
-        <w:rPr>
-          <w:color w:val="FF0000"/>
-        </w:rPr>
-        <w:t>No more than 250 words</w:t>
-      </w:r>
-      <w:r>
-        <w:rPr>
-          <w:color w:val="FF0000"/>
-        </w:rPr>
-        <w:t>)</w:t>
+      </w:pPr>
+      <w:r>
+        <w:rPr>
+          <w:color w:val="000000" w:themeColor="text1"/>
+        </w:rPr>
+        <w:t>The player will guide Feather Face through multiple side scrolling levels. Jumping on moving platforms to avoid spikes, jumping over or on enemies</w:t>
+      </w:r>
+      <w:r>
+        <w:rPr>
+          <w:color w:val="000000" w:themeColor="text1"/>
+        </w:rPr>
+        <w:t>, collecting items for bonuses.</w:t>
       </w:r>
     </w:p>
     <w:p/>
@@ -3069,104 +2485,12 @@
       <w:pPr>
         <w:pStyle w:val="Style1n"/>
         <w:jc w:val="both"/>
-        <w:rPr>
-          <w:color w:val="FF0000"/>
-        </w:rPr>
-      </w:pPr>
-      <w:r>
-        <w:rPr>
-          <w:color w:val="FF0000"/>
-        </w:rPr>
-        <w:t>This is</w:t>
-      </w:r>
-      <w:r>
-        <w:rPr>
-          <w:color w:val="FF0000"/>
-        </w:rPr>
-        <w:t xml:space="preserve"> a set of guidelines that </w:t>
-      </w:r>
-      <w:r>
-        <w:rPr>
-          <w:color w:val="FF0000"/>
-        </w:rPr>
-        <w:t>the game must adhere</w:t>
-      </w:r>
-      <w:r>
-        <w:rPr>
-          <w:color w:val="FF0000"/>
-        </w:rPr>
-        <w:t xml:space="preserve"> to throughout the development process. These include rules for what is allowed and not allowed in </w:t>
-      </w:r>
-      <w:r>
-        <w:rPr>
-          <w:color w:val="FF0000"/>
-        </w:rPr>
-        <w:t>the game</w:t>
-      </w:r>
-      <w:r>
-        <w:rPr>
-          <w:color w:val="FF0000"/>
-        </w:rPr>
-        <w:t xml:space="preserve">. For </w:t>
-      </w:r>
-      <w:r>
-        <w:rPr>
-          <w:color w:val="FF0000"/>
-        </w:rPr>
-        <w:t>instance</w:t>
-      </w:r>
-      <w:r>
-        <w:rPr>
-          <w:color w:val="FF0000"/>
-        </w:rPr>
-        <w:t xml:space="preserve">, if you are </w:t>
-      </w:r>
-      <w:r>
-        <w:rPr>
-          <w:color w:val="FF0000"/>
-        </w:rPr>
-        <w:t>creating</w:t>
-      </w:r>
-      <w:r>
-        <w:rPr>
-          <w:color w:val="FF0000"/>
-        </w:rPr>
-        <w:t xml:space="preserve"> a game</w:t>
-      </w:r>
-      <w:r>
-        <w:rPr>
-          <w:color w:val="FF0000"/>
-        </w:rPr>
-        <w:t xml:space="preserve"> for children</w:t>
-      </w:r>
-      <w:r>
-        <w:rPr>
-          <w:color w:val="FF0000"/>
-        </w:rPr>
-        <w:t xml:space="preserve">, you will want to define guidelines for the level of violence presented in the game, what language can be used, and so on. </w:t>
-      </w:r>
-    </w:p>
-    <w:p>
-      <w:pPr>
-        <w:ind w:firstLine="720"/>
-      </w:pPr>
-      <w:r>
-        <w:rPr>
-          <w:color w:val="FF0000"/>
-        </w:rPr>
-        <w:t>(</w:t>
-      </w:r>
-      <w:r>
-        <w:rPr>
-          <w:color w:val="FF0000"/>
-        </w:rPr>
-        <w:t>No more than 250 words</w:t>
-      </w:r>
-      <w:r>
-        <w:rPr>
-          <w:color w:val="FF0000"/>
-        </w:rPr>
-        <w:t>)</w:t>
+      </w:pPr>
+      <w:r>
+        <w:rPr>
+          <w:color w:val="000000" w:themeColor="text1"/>
+        </w:rPr>
+        <w:t>Design should be easy to pick up introducing difficulty through puzzles or avoidance of dangers. It will be for all ages, so violence will be minimized to jumping on enemies’ heads.</w:t>
       </w:r>
     </w:p>
     <w:p>
@@ -4000,7 +3324,7 @@
                           <pic:cNvPicPr/>
                         </pic:nvPicPr>
                         <pic:blipFill>
-                          <a:blip r:embed="rId11">
+                          <a:blip r:embed="rId12">
                             <a:extLst>
                               <a:ext uri="{28A0092B-C50C-407E-A947-70E740481C1C}">
                                 <a14:useLocalDpi xmlns:a14="http://schemas.microsoft.com/office/drawing/2010/main" val="0"/>
@@ -6429,10 +5753,10 @@
     </w:p>
     <w:p/>
     <w:sectPr>
-      <w:headerReference w:type="even" r:id="rId12"/>
-      <w:headerReference w:type="default" r:id="rId13"/>
-      <w:footerReference w:type="even" r:id="rId14"/>
-      <w:footerReference w:type="default" r:id="rId15"/>
+      <w:headerReference w:type="even" r:id="rId13"/>
+      <w:headerReference w:type="default" r:id="rId14"/>
+      <w:footerReference w:type="even" r:id="rId15"/>
+      <w:footerReference w:type="default" r:id="rId16"/>
       <w:pgSz w:w="12240" w:h="15840"/>
       <w:pgMar w:top="1440" w:right="1440" w:bottom="1440" w:left="1440" w:header="720" w:footer="720" w:gutter="0"/>
       <w:cols w:space="720"/>
@@ -6587,7 +5911,7 @@
                       <a:effectLst/>
                       <a:extLst>
                         <a:ext uri="{C572A759-6A51-4108-AA02-DFA0A04FC94B}">
-                          <ma14:wrappingTextBoxFlag xmlns="" xmlns:mo="http://schemas.microsoft.com/office/mac/office/2008/main" xmlns:mv="urn:schemas-microsoft-com:mac:vml" xmlns:o="urn:schemas-microsoft-com:office:office" xmlns:v="urn:schemas-microsoft-com:vml" xmlns:w10="urn:schemas-microsoft-com:office:word" xmlns:w="http://schemas.openxmlformats.org/wordprocessingml/2006/main" xmlns:ma14="http://schemas.microsoft.com/office/mac/drawingml/2011/main"/>
+                          <ma14:wrappingTextBoxFlag xmlns:ma14="http://schemas.microsoft.com/office/mac/drawingml/2011/main" xmlns:w="http://schemas.openxmlformats.org/wordprocessingml/2006/main" xmlns:w10="urn:schemas-microsoft-com:office:word" xmlns:v="urn:schemas-microsoft-com:vml" xmlns:o="urn:schemas-microsoft-com:office:office" xmlns:mv="urn:schemas-microsoft-com:mac:vml" xmlns:mo="http://schemas.microsoft.com/office/mac/office/2008/main" xmlns=""/>
                         </a:ext>
                       </a:extLst>
                     </wps:spPr>
@@ -7051,7 +6375,7 @@
                       <a:effectLst/>
                       <a:extLst>
                         <a:ext uri="{C572A759-6A51-4108-AA02-DFA0A04FC94B}">
-                          <ma14:wrappingTextBoxFlag xmlns="" xmlns:mo="http://schemas.microsoft.com/office/mac/office/2008/main" xmlns:mv="urn:schemas-microsoft-com:mac:vml" xmlns:o="urn:schemas-microsoft-com:office:office" xmlns:v="urn:schemas-microsoft-com:vml" xmlns:w10="urn:schemas-microsoft-com:office:word" xmlns:w="http://schemas.openxmlformats.org/wordprocessingml/2006/main" xmlns:ma14="http://schemas.microsoft.com/office/mac/drawingml/2011/main"/>
+                          <ma14:wrappingTextBoxFlag xmlns:ma14="http://schemas.microsoft.com/office/mac/drawingml/2011/main" xmlns:w="http://schemas.openxmlformats.org/wordprocessingml/2006/main" xmlns:w10="urn:schemas-microsoft-com:office:word" xmlns:v="urn:schemas-microsoft-com:vml" xmlns:o="urn:schemas-microsoft-com:office:office" xmlns:mv="urn:schemas-microsoft-com:mac:vml" xmlns:mo="http://schemas.microsoft.com/office/mac/office/2008/main" xmlns=""/>
                         </a:ext>
                       </a:extLst>
                     </wps:spPr>
@@ -7239,7 +6563,7 @@
                       <a:effectLst/>
                       <a:extLst>
                         <a:ext uri="{C572A759-6A51-4108-AA02-DFA0A04FC94B}">
-                          <ma14:wrappingTextBoxFlag xmlns="" xmlns:mo="http://schemas.microsoft.com/office/mac/office/2008/main" xmlns:mv="urn:schemas-microsoft-com:mac:vml" xmlns:o="urn:schemas-microsoft-com:office:office" xmlns:v="urn:schemas-microsoft-com:vml" xmlns:w10="urn:schemas-microsoft-com:office:word" xmlns:w="http://schemas.openxmlformats.org/wordprocessingml/2006/main" xmlns:ma14="http://schemas.microsoft.com/office/mac/drawingml/2011/main"/>
+                          <ma14:wrappingTextBoxFlag xmlns:ma14="http://schemas.microsoft.com/office/mac/drawingml/2011/main" xmlns:w="http://schemas.openxmlformats.org/wordprocessingml/2006/main" xmlns:w10="urn:schemas-microsoft-com:office:word" xmlns:v="urn:schemas-microsoft-com:vml" xmlns:o="urn:schemas-microsoft-com:office:office" xmlns:mv="urn:schemas-microsoft-com:mac:vml" xmlns:mo="http://schemas.microsoft.com/office/mac/office/2008/main" xmlns=""/>
                         </a:ext>
                       </a:extLst>
                     </wps:spPr>
@@ -7362,7 +6686,7 @@
                       <a:effectLst/>
                       <a:extLst>
                         <a:ext uri="{C572A759-6A51-4108-AA02-DFA0A04FC94B}">
-                          <ma14:wrappingTextBoxFlag xmlns="" xmlns:mo="http://schemas.microsoft.com/office/mac/office/2008/main" xmlns:mv="urn:schemas-microsoft-com:mac:vml" xmlns:o="urn:schemas-microsoft-com:office:office" xmlns:v="urn:schemas-microsoft-com:vml" xmlns:w10="urn:schemas-microsoft-com:office:word" xmlns:w="http://schemas.openxmlformats.org/wordprocessingml/2006/main" xmlns:ma14="http://schemas.microsoft.com/office/mac/drawingml/2011/main"/>
+                          <ma14:wrappingTextBoxFlag xmlns:ma14="http://schemas.microsoft.com/office/mac/drawingml/2011/main" xmlns:w="http://schemas.openxmlformats.org/wordprocessingml/2006/main" xmlns:w10="urn:schemas-microsoft-com:office:word" xmlns:v="urn:schemas-microsoft-com:vml" xmlns:o="urn:schemas-microsoft-com:office:office" xmlns:mv="urn:schemas-microsoft-com:mac:vml" xmlns:mo="http://schemas.microsoft.com/office/mac/office/2008/main" xmlns=""/>
                         </a:ext>
                       </a:extLst>
                     </wps:spPr>
@@ -7488,7 +6812,7 @@
                       <a:effectLst/>
                       <a:extLst>
                         <a:ext uri="{C572A759-6A51-4108-AA02-DFA0A04FC94B}">
-                          <ma14:wrappingTextBoxFlag xmlns="" xmlns:mo="http://schemas.microsoft.com/office/mac/office/2008/main" xmlns:mv="urn:schemas-microsoft-com:mac:vml" xmlns:o="urn:schemas-microsoft-com:office:office" xmlns:v="urn:schemas-microsoft-com:vml" xmlns:w10="urn:schemas-microsoft-com:office:word" xmlns:w="http://schemas.openxmlformats.org/wordprocessingml/2006/main" xmlns:ma14="http://schemas.microsoft.com/office/mac/drawingml/2011/main"/>
+                          <ma14:wrappingTextBoxFlag xmlns:ma14="http://schemas.microsoft.com/office/mac/drawingml/2011/main" xmlns:w="http://schemas.openxmlformats.org/wordprocessingml/2006/main" xmlns:w10="urn:schemas-microsoft-com:office:word" xmlns:v="urn:schemas-microsoft-com:vml" xmlns:o="urn:schemas-microsoft-com:office:office" xmlns:mv="urn:schemas-microsoft-com:mac:vml" xmlns:mo="http://schemas.microsoft.com/office/mac/office/2008/main" xmlns=""/>
                         </a:ext>
                       </a:extLst>
                     </wps:spPr>
@@ -9191,6 +8515,7 @@
     <w:rsid w:val="000326FF"/>
     <w:rsid w:val="0009513E"/>
     <w:rsid w:val="00661824"/>
+    <w:rsid w:val="008D71FE"/>
     <w:rsid w:val="009E2E2B"/>
     <w:rsid w:val="00B047E3"/>
     <w:rsid w:val="00CF672C"/>
@@ -9973,25 +9298,6 @@
 </file>
 
 <file path=customXml/item1.xml><?xml version="1.0" encoding="utf-8"?>
-<b:Sources xmlns:b="http://schemas.openxmlformats.org/officeDocument/2006/bibliography" xmlns="http://schemas.openxmlformats.org/officeDocument/2006/bibliography" SelectedStyle="/APA.XSL" StyleName="APA"/>
-</file>
-
-<file path=customXml/item2.xml><?xml version="1.0" encoding="utf-8"?>
-<p:properties xmlns:p="http://schemas.microsoft.com/office/2006/metadata/properties" xmlns:xsi="http://www.w3.org/2001/XMLSchema-instance" xmlns:pc="http://schemas.microsoft.com/office/infopath/2007/PartnerControls">
-  <documentManagement/>
-</p:properties>
-</file>
-
-<file path=customXml/item3.xml><?xml version="1.0" encoding="utf-8"?>
-<?mso-contentType ?>
-<FormTemplates xmlns="http://schemas.microsoft.com/sharepoint/v3/contenttype/forms">
-  <Display>DocumentLibraryForm</Display>
-  <Edit>DocumentLibraryForm</Edit>
-  <New>DocumentLibraryForm</New>
-</FormTemplates>
-</file>
-
-<file path=customXml/item4.xml><?xml version="1.0" encoding="utf-8"?>
 <ct:contentTypeSchema xmlns:ct="http://schemas.microsoft.com/office/2006/metadata/contentType" xmlns:ma="http://schemas.microsoft.com/office/2006/metadata/properties/metaAttributes" ct:_="" ma:_="" ma:contentTypeName="Document" ma:contentTypeID="0x0101009FCD2358DAA4F6449295E8901EC2D615" ma:contentTypeVersion="9" ma:contentTypeDescription="Create a new document." ma:contentTypeScope="" ma:versionID="1f4365b159e7a5a46f697d8b1a88a44a">
   <xsd:schema xmlns:xsd="http://www.w3.org/2001/XMLSchema" xmlns:xs="http://www.w3.org/2001/XMLSchema" xmlns:p="http://schemas.microsoft.com/office/2006/metadata/properties" xmlns:ns3="81712cf8-63c2-46ab-987b-50c9ccd83e86" targetNamespace="http://schemas.microsoft.com/office/2006/metadata/properties" ma:root="true" ma:fieldsID="5f639ebd2fb0665504dc930fe8e6a9d9" ns3:_="">
     <xsd:import namespace="81712cf8-63c2-46ab-987b-50c9ccd83e86"/>
@@ -10169,32 +9475,26 @@
 </ct:contentTypeSchema>
 </file>
 
-<file path=customXml/itemProps1.xml><?xml version="1.0" encoding="utf-8"?>
-<ds:datastoreItem xmlns:ds="http://schemas.openxmlformats.org/officeDocument/2006/customXml" ds:itemID="{4BE41E72-5A4B-43D1-91D0-5988A0DB0740}">
-  <ds:schemaRefs>
-    <ds:schemaRef ds:uri="http://schemas.openxmlformats.org/officeDocument/2006/bibliography"/>
-  </ds:schemaRefs>
-</ds:datastoreItem>
+<file path=customXml/item2.xml><?xml version="1.0" encoding="utf-8"?>
+<?mso-contentType ?>
+<FormTemplates xmlns="http://schemas.microsoft.com/sharepoint/v3/contenttype/forms">
+  <Display>DocumentLibraryForm</Display>
+  <Edit>DocumentLibraryForm</Edit>
+  <New>DocumentLibraryForm</New>
+</FormTemplates>
 </file>
 
-<file path=customXml/itemProps2.xml><?xml version="1.0" encoding="utf-8"?>
-<ds:datastoreItem xmlns:ds="http://schemas.openxmlformats.org/officeDocument/2006/customXml" ds:itemID="{4488A463-F1B8-4692-B3B6-7E7EFD6451F4}">
-  <ds:schemaRefs>
-    <ds:schemaRef ds:uri="http://schemas.microsoft.com/office/2006/metadata/properties"/>
-    <ds:schemaRef ds:uri="http://schemas.microsoft.com/office/infopath/2007/PartnerControls"/>
-  </ds:schemaRefs>
-</ds:datastoreItem>
+<file path=customXml/item3.xml><?xml version="1.0" encoding="utf-8"?>
+<p:properties xmlns:p="http://schemas.microsoft.com/office/2006/metadata/properties" xmlns:xsi="http://www.w3.org/2001/XMLSchema-instance" xmlns:pc="http://schemas.microsoft.com/office/infopath/2007/PartnerControls">
+  <documentManagement/>
+</p:properties>
 </file>
 
-<file path=customXml/itemProps3.xml><?xml version="1.0" encoding="utf-8"?>
-<ds:datastoreItem xmlns:ds="http://schemas.openxmlformats.org/officeDocument/2006/customXml" ds:itemID="{7C352C6A-B53C-496B-8F17-2A4DFE3F46C5}">
-  <ds:schemaRefs>
-    <ds:schemaRef ds:uri="http://schemas.microsoft.com/sharepoint/v3/contenttype/forms"/>
-  </ds:schemaRefs>
-</ds:datastoreItem>
+<file path=customXml/item4.xml><?xml version="1.0" encoding="utf-8"?>
+<b:Sources xmlns:b="http://schemas.openxmlformats.org/officeDocument/2006/bibliography" xmlns="http://schemas.openxmlformats.org/officeDocument/2006/bibliography" SelectedStyle="/APA.XSL" StyleName="APA"/>
 </file>
 
-<file path=customXml/itemProps4.xml><?xml version="1.0" encoding="utf-8"?>
+<file path=customXml/itemProps1.xml><?xml version="1.0" encoding="utf-8"?>
 <ds:datastoreItem xmlns:ds="http://schemas.openxmlformats.org/officeDocument/2006/customXml" ds:itemID="{6473CD83-88CE-43FC-AAF0-DB6216E8FC66}">
   <ds:schemaRefs>
     <ds:schemaRef ds:uri="http://schemas.microsoft.com/office/2006/metadata/contentType"/>
@@ -10210,4 +9510,29 @@
     <ds:schemaRef ds:uri="http://schemas.microsoft.com/internal/obd"/>
   </ds:schemaRefs>
 </ds:datastoreItem>
+</file>
+
+<file path=customXml/itemProps2.xml><?xml version="1.0" encoding="utf-8"?>
+<ds:datastoreItem xmlns:ds="http://schemas.openxmlformats.org/officeDocument/2006/customXml" ds:itemID="{7C352C6A-B53C-496B-8F17-2A4DFE3F46C5}">
+  <ds:schemaRefs>
+    <ds:schemaRef ds:uri="http://schemas.microsoft.com/sharepoint/v3/contenttype/forms"/>
+  </ds:schemaRefs>
+</ds:datastoreItem>
+</file>
+
+<file path=customXml/itemProps3.xml><?xml version="1.0" encoding="utf-8"?>
+<ds:datastoreItem xmlns:ds="http://schemas.openxmlformats.org/officeDocument/2006/customXml" ds:itemID="{4488A463-F1B8-4692-B3B6-7E7EFD6451F4}">
+  <ds:schemaRefs>
+    <ds:schemaRef ds:uri="http://schemas.microsoft.com/office/2006/metadata/properties"/>
+    <ds:schemaRef ds:uri="http://schemas.microsoft.com/office/infopath/2007/PartnerControls"/>
+  </ds:schemaRefs>
+</ds:datastoreItem>
+</file>
+
+<file path=customXml/itemProps4.xml><?xml version="1.0" encoding="utf-8"?>
+<ds:datastoreItem xmlns:ds="http://schemas.openxmlformats.org/officeDocument/2006/customXml" ds:itemID="{4BE41E72-5A4B-43D1-91D0-5988A0DB0740}">
+  <ds:schemaRefs>
+    <ds:schemaRef ds:uri="http://schemas.openxmlformats.org/officeDocument/2006/bibliography"/>
+  </ds:schemaRefs>
+</ds:datastoreItem>
 </file>
</xml_diff>